<commit_message>
lecture_2.docx: some changes made, not final version!
</commit_message>
<xml_diff>
--- a/lecture_2/lecture_2_syntax_a.docx
+++ b/lecture_2/lecture_2_syntax_a.docx
@@ -1,6 +1,6 @@
 
 <file path=word/document.xml><?xml version="1.0" encoding="utf-8"?>
-<w:document xmlns:wpc="http://schemas.microsoft.com/office/word/2010/wordprocessingCanvas" xmlns:cx="http://schemas.microsoft.com/office/drawing/2014/chartex" xmlns:cx1="http://schemas.microsoft.com/office/drawing/2015/9/8/chartex" xmlns:cx2="http://schemas.microsoft.com/office/drawing/2015/10/21/chartex" xmlns:cx3="http://schemas.microsoft.com/office/drawing/2016/5/9/chartex" xmlns:cx4="http://schemas.microsoft.com/office/drawing/2016/5/10/chartex" xmlns:cx5="http://schemas.microsoft.com/office/drawing/2016/5/11/chartex" xmlns:cx6="http://schemas.microsoft.com/office/drawing/2016/5/12/chartex" xmlns:cx7="http://schemas.microsoft.com/office/drawing/2016/5/13/chartex" xmlns:cx8="http://schemas.microsoft.com/office/drawing/2016/5/14/chartex" xmlns:mc="http://schemas.openxmlformats.org/markup-compatibility/2006" xmlns:aink="http://schemas.microsoft.com/office/drawing/2016/ink" xmlns:am3d="http://schemas.microsoft.com/office/drawing/2017/model3d" xmlns:o="urn:schemas-microsoft-com:office:office" xmlns:r="http://schemas.openxmlformats.org/officeDocument/2006/relationships" xmlns:m="http://schemas.openxmlformats.org/officeDocument/2006/math" xmlns:v="urn:schemas-microsoft-com:vml" xmlns:wp14="http://schemas.microsoft.com/office/word/2010/wordprocessingDrawing" xmlns:wp="http://schemas.openxmlformats.org/drawingml/2006/wordprocessingDrawing" xmlns:w10="urn:schemas-microsoft-com:office:word" xmlns:w="http://schemas.openxmlformats.org/wordprocessingml/2006/main" xmlns:w14="http://schemas.microsoft.com/office/word/2010/wordml" xmlns:w15="http://schemas.microsoft.com/office/word/2012/wordml" xmlns:w16cid="http://schemas.microsoft.com/office/word/2016/wordml/cid" xmlns:w16se="http://schemas.microsoft.com/office/word/2015/wordml/symex" xmlns:wpg="http://schemas.microsoft.com/office/word/2010/wordprocessingGroup" xmlns:wpi="http://schemas.microsoft.com/office/word/2010/wordprocessingInk" xmlns:wne="http://schemas.microsoft.com/office/word/2006/wordml" xmlns:wps="http://schemas.microsoft.com/office/word/2010/wordprocessingShape" mc:Ignorable="w14 w15 w16se w16cid wp14">
+<w:document xmlns:wpc="http://schemas.microsoft.com/office/word/2010/wordprocessingCanvas" xmlns:cx="http://schemas.microsoft.com/office/drawing/2014/chartex" xmlns:cx1="http://schemas.microsoft.com/office/drawing/2015/9/8/chartex" xmlns:cx2="http://schemas.microsoft.com/office/drawing/2015/10/21/chartex" xmlns:cx3="http://schemas.microsoft.com/office/drawing/2016/5/9/chartex" xmlns:cx4="http://schemas.microsoft.com/office/drawing/2016/5/10/chartex" xmlns:cx5="http://schemas.microsoft.com/office/drawing/2016/5/11/chartex" xmlns:cx6="http://schemas.microsoft.com/office/drawing/2016/5/12/chartex" xmlns:cx7="http://schemas.microsoft.com/office/drawing/2016/5/13/chartex" xmlns:cx8="http://schemas.microsoft.com/office/drawing/2016/5/14/chartex" xmlns:mc="http://schemas.openxmlformats.org/markup-compatibility/2006" xmlns:aink="http://schemas.microsoft.com/office/drawing/2016/ink" xmlns:am3d="http://schemas.microsoft.com/office/drawing/2017/model3d" xmlns:o="urn:schemas-microsoft-com:office:office" xmlns:r="http://schemas.openxmlformats.org/officeDocument/2006/relationships" xmlns:m="http://schemas.openxmlformats.org/officeDocument/2006/math" xmlns:v="urn:schemas-microsoft-com:vml" xmlns:wp14="http://schemas.microsoft.com/office/word/2010/wordprocessingDrawing" xmlns:wp="http://schemas.openxmlformats.org/drawingml/2006/wordprocessingDrawing" xmlns:w10="urn:schemas-microsoft-com:office:word" xmlns:w="http://schemas.openxmlformats.org/wordprocessingml/2006/main" xmlns:w14="http://schemas.microsoft.com/office/word/2010/wordml" xmlns:w15="http://schemas.microsoft.com/office/word/2012/wordml" xmlns:w16cex="http://schemas.microsoft.com/office/word/2018/wordml/cex" xmlns:w16cid="http://schemas.microsoft.com/office/word/2016/wordml/cid" xmlns:w16="http://schemas.microsoft.com/office/word/2018/wordml" xmlns:w16se="http://schemas.microsoft.com/office/word/2015/wordml/symex" xmlns:wpg="http://schemas.microsoft.com/office/word/2010/wordprocessingGroup" xmlns:wpi="http://schemas.microsoft.com/office/word/2010/wordprocessingInk" xmlns:wne="http://schemas.microsoft.com/office/word/2006/wordml" xmlns:wps="http://schemas.microsoft.com/office/word/2010/wordprocessingShape" mc:Ignorable="w14 w15 w16se w16cid w16 w16cex wp14">
   <w:body>
     <w:p>
       <w:pPr>
@@ -14,8 +14,6 @@
       <w:r>
         <w:t>OOPython</w:t>
       </w:r>
-      <w:bookmarkStart w:id="1" w:name="_GoBack"/>
-      <w:bookmarkEnd w:id="1"/>
       <w:proofErr w:type="spellEnd"/>
     </w:p>
     <w:p>
@@ -41,8 +39,8 @@
       <w:pPr>
         <w:pStyle w:val="3"/>
       </w:pPr>
-      <w:bookmarkStart w:id="2" w:name="_qafwozedu9mf" w:colFirst="0" w:colLast="0"/>
-      <w:bookmarkEnd w:id="2"/>
+      <w:bookmarkStart w:id="1" w:name="_qafwozedu9mf" w:colFirst="0" w:colLast="0"/>
+      <w:bookmarkEnd w:id="1"/>
       <w:r>
         <w:t>Лирическая часть</w:t>
       </w:r>
@@ -145,6 +143,7 @@
         <w:t xml:space="preserve"> </w:t>
       </w:r>
       <w:proofErr w:type="spellStart"/>
+      <w:proofErr w:type="gramStart"/>
       <w:r>
         <w:rPr>
           <w:color w:val="000000" w:themeColor="text1"/>
@@ -156,7 +155,14 @@
         <w:rPr>
           <w:color w:val="000000" w:themeColor="text1"/>
         </w:rPr>
-        <w:t xml:space="preserve">  - комик-группы из Великобритании</w:t>
+        <w:t xml:space="preserve">  -</w:t>
+      </w:r>
+      <w:proofErr w:type="gramEnd"/>
+      <w:r>
+        <w:rPr>
+          <w:color w:val="000000" w:themeColor="text1"/>
+        </w:rPr>
+        <w:t xml:space="preserve"> комик-группы из Великобритании</w:t>
       </w:r>
       <w:r>
         <w:rPr>
@@ -459,6 +465,7 @@
         <w:t xml:space="preserve">public static void main (String </w:t>
       </w:r>
       <w:proofErr w:type="spellStart"/>
+      <w:proofErr w:type="gramStart"/>
       <w:r>
         <w:rPr>
           <w:color w:val="000000" w:themeColor="text1"/>
@@ -472,7 +479,15 @@
           <w:color w:val="000000" w:themeColor="text1"/>
           <w:lang w:val="en-US"/>
         </w:rPr>
-        <w:t>[])</w:t>
+        <w:t>[</w:t>
+      </w:r>
+      <w:proofErr w:type="gramEnd"/>
+      <w:r>
+        <w:rPr>
+          <w:color w:val="000000" w:themeColor="text1"/>
+          <w:lang w:val="en-US"/>
+        </w:rPr>
+        <w:t>])</w:t>
       </w:r>
     </w:p>
     <w:p>
@@ -513,8 +528,17 @@
           <w:color w:val="000000" w:themeColor="text1"/>
           <w:lang w:val="en-US"/>
         </w:rPr>
-        <w:t>("Hello, World!");</w:t>
-      </w:r>
+        <w:t>("Hello, World!"</w:t>
+      </w:r>
+      <w:proofErr w:type="gramStart"/>
+      <w:r>
+        <w:rPr>
+          <w:color w:val="000000" w:themeColor="text1"/>
+          <w:lang w:val="en-US"/>
+        </w:rPr>
+        <w:t>);</w:t>
+      </w:r>
+      <w:proofErr w:type="gramEnd"/>
     </w:p>
     <w:p>
       <w:pPr>
@@ -606,21 +630,28 @@
           <w:lang w:val="en-US"/>
         </w:rPr>
       </w:pPr>
-      <w:proofErr w:type="spellStart"/>
-      <w:r>
-        <w:rPr>
-          <w:color w:val="000000" w:themeColor="text1"/>
-          <w:lang w:val="en-US"/>
-        </w:rPr>
-        <w:t>int</w:t>
-      </w:r>
-      <w:proofErr w:type="spellEnd"/>
-      <w:r>
-        <w:rPr>
-          <w:color w:val="000000" w:themeColor="text1"/>
-          <w:lang w:val="en-US"/>
-        </w:rPr>
-        <w:t xml:space="preserve"> main(char** </w:t>
+      <w:r>
+        <w:rPr>
+          <w:color w:val="000000" w:themeColor="text1"/>
+          <w:lang w:val="en-US"/>
+        </w:rPr>
+        <w:t xml:space="preserve">int </w:t>
+      </w:r>
+      <w:proofErr w:type="gramStart"/>
+      <w:r>
+        <w:rPr>
+          <w:color w:val="000000" w:themeColor="text1"/>
+          <w:lang w:val="en-US"/>
+        </w:rPr>
+        <w:t>main(</w:t>
+      </w:r>
+      <w:proofErr w:type="gramEnd"/>
+      <w:r>
+        <w:rPr>
+          <w:color w:val="000000" w:themeColor="text1"/>
+          <w:lang w:val="en-US"/>
+        </w:rPr>
+        <w:t xml:space="preserve">char** </w:t>
       </w:r>
       <w:proofErr w:type="spellStart"/>
       <w:r>
@@ -636,183 +667,185 @@
           <w:color w:val="000000" w:themeColor="text1"/>
           <w:lang w:val="en-US"/>
         </w:rPr>
-        <w:t xml:space="preserve">, </w:t>
-      </w:r>
-      <w:proofErr w:type="spellStart"/>
-      <w:r>
-        <w:rPr>
-          <w:color w:val="000000" w:themeColor="text1"/>
-          <w:lang w:val="en-US"/>
-        </w:rPr>
-        <w:t>int</w:t>
-      </w:r>
-      <w:proofErr w:type="spellEnd"/>
-      <w:r>
-        <w:rPr>
+        <w:t xml:space="preserve">, int </w:t>
+      </w:r>
+      <w:proofErr w:type="spellStart"/>
+      <w:r>
+        <w:rPr>
+          <w:color w:val="000000" w:themeColor="text1"/>
+          <w:lang w:val="en-US"/>
+        </w:rPr>
+        <w:t>argc</w:t>
+      </w:r>
+      <w:proofErr w:type="spellEnd"/>
+      <w:r>
+        <w:rPr>
+          <w:color w:val="000000" w:themeColor="text1"/>
+          <w:lang w:val="en-US"/>
+        </w:rPr>
+        <w:t xml:space="preserve">) </w:t>
+      </w:r>
+    </w:p>
+    <w:p>
+      <w:pPr>
+        <w:ind w:left="720"/>
+        <w:rPr>
+          <w:color w:val="000000" w:themeColor="text1"/>
+          <w:lang w:val="en-US"/>
+        </w:rPr>
+      </w:pPr>
+      <w:r>
+        <w:rPr>
+          <w:color w:val="000000" w:themeColor="text1"/>
+          <w:lang w:val="en-US"/>
+        </w:rPr>
+        <w:t>{</w:t>
+      </w:r>
+    </w:p>
+    <w:p>
+      <w:pPr>
+        <w:ind w:left="720" w:firstLine="720"/>
+        <w:rPr>
+          <w:color w:val="000000" w:themeColor="text1"/>
+          <w:lang w:val="en-US"/>
+        </w:rPr>
+      </w:pPr>
+      <w:proofErr w:type="spellStart"/>
+      <w:proofErr w:type="gramStart"/>
+      <w:r>
+        <w:rPr>
+          <w:color w:val="000000" w:themeColor="text1"/>
+          <w:lang w:val="en-US"/>
+        </w:rPr>
+        <w:t>printf</w:t>
+      </w:r>
+      <w:proofErr w:type="spellEnd"/>
+      <w:r>
+        <w:rPr>
+          <w:color w:val="000000" w:themeColor="text1"/>
+          <w:lang w:val="en-US"/>
+        </w:rPr>
+        <w:t>(</w:t>
+      </w:r>
+      <w:proofErr w:type="gramEnd"/>
+      <w:r>
+        <w:rPr>
+          <w:color w:val="000000" w:themeColor="text1"/>
+          <w:lang w:val="en-US"/>
+        </w:rPr>
+        <w:t>"Hello, World!\n");</w:t>
+      </w:r>
+    </w:p>
+    <w:p>
+      <w:pPr>
+        <w:ind w:left="720" w:firstLine="720"/>
+        <w:rPr>
+          <w:color w:val="000000" w:themeColor="text1"/>
+          <w:lang w:val="en-US"/>
+        </w:rPr>
+      </w:pPr>
+      <w:r>
+        <w:rPr>
+          <w:color w:val="000000" w:themeColor="text1"/>
+          <w:lang w:val="en-US"/>
+        </w:rPr>
+        <w:t xml:space="preserve">return </w:t>
+      </w:r>
+      <w:proofErr w:type="gramStart"/>
+      <w:r>
+        <w:rPr>
+          <w:color w:val="000000" w:themeColor="text1"/>
+          <w:lang w:val="en-US"/>
+        </w:rPr>
+        <w:t>0;</w:t>
+      </w:r>
+      <w:proofErr w:type="gramEnd"/>
+    </w:p>
+    <w:p>
+      <w:pPr>
+        <w:ind w:left="720"/>
+        <w:rPr>
+          <w:b/>
+          <w:color w:val="000000" w:themeColor="text1"/>
+          <w:lang w:val="en-US"/>
+        </w:rPr>
+      </w:pPr>
+      <w:r>
+        <w:rPr>
+          <w:color w:val="000000" w:themeColor="text1"/>
+          <w:lang w:val="en-US"/>
+        </w:rPr>
+        <w:t>}</w:t>
+      </w:r>
+      <w:r>
+        <w:rPr>
+          <w:color w:val="000000" w:themeColor="text1"/>
+          <w:lang w:val="en-US"/>
+        </w:rPr>
+        <w:br/>
+      </w:r>
+      <w:r>
+        <w:rPr>
+          <w:color w:val="000000" w:themeColor="text1"/>
+          <w:lang w:val="en-US"/>
+        </w:rPr>
+        <w:br/>
+      </w:r>
+      <w:r>
+        <w:rPr>
+          <w:b/>
+          <w:color w:val="000000" w:themeColor="text1"/>
+          <w:lang w:val="en-US"/>
+        </w:rPr>
+        <w:t>Python</w:t>
+      </w:r>
+    </w:p>
+    <w:p>
+      <w:pPr>
+        <w:ind w:left="720"/>
+        <w:rPr>
+          <w:b/>
+          <w:color w:val="000000" w:themeColor="text1"/>
+          <w:lang w:val="en-US"/>
+        </w:rPr>
+      </w:pPr>
+      <w:r>
+        <w:rPr>
+          <w:color w:val="000000" w:themeColor="text1"/>
+          <w:lang w:val="en-US"/>
+        </w:rPr>
+        <w:t>print "Hello, World!"</w:t>
+      </w:r>
+      <w:r>
+        <w:rPr>
+          <w:color w:val="000000" w:themeColor="text1"/>
+          <w:lang w:val="en-US"/>
+        </w:rPr>
+        <w:br/>
+      </w:r>
+      <w:r>
+        <w:rPr>
+          <w:b/>
+          <w:color w:val="000000" w:themeColor="text1"/>
+          <w:lang w:val="en-US"/>
+        </w:rPr>
+        <w:t>(</w:t>
+      </w:r>
+      <w:r>
+        <w:rPr>
+          <w:b/>
+          <w:color w:val="000000" w:themeColor="text1"/>
+        </w:rPr>
+        <w:t>Удобство</w:t>
+      </w:r>
+      <w:r>
+        <w:rPr>
+          <w:b/>
           <w:color w:val="000000" w:themeColor="text1"/>
           <w:lang w:val="en-US"/>
         </w:rPr>
         <w:t xml:space="preserve"> </w:t>
       </w:r>
-      <w:proofErr w:type="spellStart"/>
-      <w:r>
-        <w:rPr>
-          <w:color w:val="000000" w:themeColor="text1"/>
-          <w:lang w:val="en-US"/>
-        </w:rPr>
-        <w:t>argc</w:t>
-      </w:r>
-      <w:proofErr w:type="spellEnd"/>
-      <w:r>
-        <w:rPr>
-          <w:color w:val="000000" w:themeColor="text1"/>
-          <w:lang w:val="en-US"/>
-        </w:rPr>
-        <w:t xml:space="preserve">) </w:t>
-      </w:r>
-    </w:p>
-    <w:p>
-      <w:pPr>
-        <w:ind w:left="720"/>
-        <w:rPr>
-          <w:color w:val="000000" w:themeColor="text1"/>
-          <w:lang w:val="en-US"/>
-        </w:rPr>
-      </w:pPr>
-      <w:r>
-        <w:rPr>
-          <w:color w:val="000000" w:themeColor="text1"/>
-          <w:lang w:val="en-US"/>
-        </w:rPr>
-        <w:t>{</w:t>
-      </w:r>
-    </w:p>
-    <w:p>
-      <w:pPr>
-        <w:ind w:left="720" w:firstLine="720"/>
-        <w:rPr>
-          <w:color w:val="000000" w:themeColor="text1"/>
-          <w:lang w:val="en-US"/>
-        </w:rPr>
-      </w:pPr>
-      <w:proofErr w:type="spellStart"/>
-      <w:r>
-        <w:rPr>
-          <w:color w:val="000000" w:themeColor="text1"/>
-          <w:lang w:val="en-US"/>
-        </w:rPr>
-        <w:t>printf</w:t>
-      </w:r>
-      <w:proofErr w:type="spellEnd"/>
-      <w:r>
-        <w:rPr>
-          <w:color w:val="000000" w:themeColor="text1"/>
-          <w:lang w:val="en-US"/>
-        </w:rPr>
-        <w:t>("Hello, World!\n");</w:t>
-      </w:r>
-    </w:p>
-    <w:p>
-      <w:pPr>
-        <w:ind w:left="720" w:firstLine="720"/>
-        <w:rPr>
-          <w:color w:val="000000" w:themeColor="text1"/>
-          <w:lang w:val="en-US"/>
-        </w:rPr>
-      </w:pPr>
-      <w:r>
-        <w:rPr>
-          <w:color w:val="000000" w:themeColor="text1"/>
-          <w:lang w:val="en-US"/>
-        </w:rPr>
-        <w:t>return 0;</w:t>
-      </w:r>
-    </w:p>
-    <w:p>
-      <w:pPr>
-        <w:ind w:left="720"/>
-        <w:rPr>
-          <w:b/>
-          <w:color w:val="000000" w:themeColor="text1"/>
-          <w:lang w:val="en-US"/>
-        </w:rPr>
-      </w:pPr>
-      <w:r>
-        <w:rPr>
-          <w:color w:val="000000" w:themeColor="text1"/>
-          <w:lang w:val="en-US"/>
-        </w:rPr>
-        <w:t>}</w:t>
-      </w:r>
-      <w:r>
-        <w:rPr>
-          <w:color w:val="000000" w:themeColor="text1"/>
-          <w:lang w:val="en-US"/>
-        </w:rPr>
-        <w:br/>
-      </w:r>
-      <w:r>
-        <w:rPr>
-          <w:color w:val="000000" w:themeColor="text1"/>
-          <w:lang w:val="en-US"/>
-        </w:rPr>
-        <w:br/>
-      </w:r>
-      <w:r>
-        <w:rPr>
-          <w:b/>
-          <w:color w:val="000000" w:themeColor="text1"/>
-          <w:lang w:val="en-US"/>
-        </w:rPr>
-        <w:t>Python</w:t>
-      </w:r>
-    </w:p>
-    <w:p>
-      <w:pPr>
-        <w:ind w:left="720"/>
-        <w:rPr>
-          <w:b/>
-          <w:color w:val="000000" w:themeColor="text1"/>
-          <w:lang w:val="en-US"/>
-        </w:rPr>
-      </w:pPr>
-      <w:r>
-        <w:rPr>
-          <w:color w:val="000000" w:themeColor="text1"/>
-          <w:lang w:val="en-US"/>
-        </w:rPr>
-        <w:t>print "Hello, World!"</w:t>
-      </w:r>
-      <w:r>
-        <w:rPr>
-          <w:color w:val="000000" w:themeColor="text1"/>
-          <w:lang w:val="en-US"/>
-        </w:rPr>
-        <w:br/>
-      </w:r>
-      <w:r>
-        <w:rPr>
-          <w:b/>
-          <w:color w:val="000000" w:themeColor="text1"/>
-          <w:lang w:val="en-US"/>
-        </w:rPr>
-        <w:t>(</w:t>
-      </w:r>
-      <w:r>
-        <w:rPr>
-          <w:b/>
-          <w:color w:val="000000" w:themeColor="text1"/>
-        </w:rPr>
-        <w:t>Удобство</w:t>
-      </w:r>
-      <w:r>
-        <w:rPr>
-          <w:b/>
-          <w:color w:val="000000" w:themeColor="text1"/>
-          <w:lang w:val="en-US"/>
-        </w:rPr>
-        <w:t xml:space="preserve"> </w:t>
-      </w:r>
       <w:r>
         <w:rPr>
           <w:b/>
@@ -843,6 +876,7 @@
           <w:color w:val="000000" w:themeColor="text1"/>
           <w:lang w:val="en-US"/>
         </w:rPr>
+        <w:lastRenderedPageBreak/>
         <w:br/>
       </w:r>
     </w:p>
@@ -866,7 +900,6 @@
           <w:color w:val="000000" w:themeColor="text1"/>
           <w:szCs w:val="24"/>
         </w:rPr>
-        <w:lastRenderedPageBreak/>
         <w:t>Выемки</w:t>
       </w:r>
       <w:r>
@@ -1141,7 +1174,27 @@
           <w:highlight w:val="white"/>
           <w:lang w:val="en-US"/>
         </w:rPr>
-        <w:t>Special cases aren't special enough to break the rules.</w:t>
+        <w:t xml:space="preserve">Special cases </w:t>
+      </w:r>
+      <w:proofErr w:type="gramStart"/>
+      <w:r>
+        <w:rPr>
+          <w:color w:val="000000" w:themeColor="text1"/>
+          <w:szCs w:val="21"/>
+          <w:highlight w:val="white"/>
+          <w:lang w:val="en-US"/>
+        </w:rPr>
+        <w:t>aren't</w:t>
+      </w:r>
+      <w:proofErr w:type="gramEnd"/>
+      <w:r>
+        <w:rPr>
+          <w:color w:val="000000" w:themeColor="text1"/>
+          <w:szCs w:val="21"/>
+          <w:highlight w:val="white"/>
+          <w:lang w:val="en-US"/>
+        </w:rPr>
+        <w:t xml:space="preserve"> special enough to break the rules.</w:t>
       </w:r>
     </w:p>
     <w:p>
@@ -1391,7 +1444,27 @@
           <w:highlight w:val="white"/>
           <w:lang w:val="en-US"/>
         </w:rPr>
-        <w:t>Although that way may not be obvious at first unless you're Dutch.</w:t>
+        <w:t xml:space="preserve">Although that way may not be obvious at first unless </w:t>
+      </w:r>
+      <w:proofErr w:type="gramStart"/>
+      <w:r>
+        <w:rPr>
+          <w:color w:val="000000" w:themeColor="text1"/>
+          <w:szCs w:val="21"/>
+          <w:highlight w:val="white"/>
+          <w:lang w:val="en-US"/>
+        </w:rPr>
+        <w:t>you're</w:t>
+      </w:r>
+      <w:proofErr w:type="gramEnd"/>
+      <w:r>
+        <w:rPr>
+          <w:color w:val="000000" w:themeColor="text1"/>
+          <w:szCs w:val="21"/>
+          <w:highlight w:val="white"/>
+          <w:lang w:val="en-US"/>
+        </w:rPr>
+        <w:t xml:space="preserve"> Dutch.</w:t>
       </w:r>
     </w:p>
     <w:p>
@@ -1463,7 +1536,27 @@
           <w:highlight w:val="white"/>
           <w:lang w:val="en-US"/>
         </w:rPr>
-        <w:t>If the implementation is hard to explain, it's a bad idea.</w:t>
+        <w:t xml:space="preserve">If the implementation is hard to explain, </w:t>
+      </w:r>
+      <w:proofErr w:type="gramStart"/>
+      <w:r>
+        <w:rPr>
+          <w:color w:val="000000" w:themeColor="text1"/>
+          <w:szCs w:val="21"/>
+          <w:highlight w:val="white"/>
+          <w:lang w:val="en-US"/>
+        </w:rPr>
+        <w:t>it's</w:t>
+      </w:r>
+      <w:proofErr w:type="gramEnd"/>
+      <w:r>
+        <w:rPr>
+          <w:color w:val="000000" w:themeColor="text1"/>
+          <w:szCs w:val="21"/>
+          <w:highlight w:val="white"/>
+          <w:lang w:val="en-US"/>
+        </w:rPr>
+        <w:t xml:space="preserve"> a bad idea.</w:t>
       </w:r>
     </w:p>
     <w:p>
@@ -1511,7 +1604,27 @@
           <w:highlight w:val="white"/>
           <w:lang w:val="en-US"/>
         </w:rPr>
-        <w:t>Namespaces are one honking great idea — let's do more of those!</w:t>
+        <w:t xml:space="preserve">Namespaces are one honking great idea — </w:t>
+      </w:r>
+      <w:proofErr w:type="gramStart"/>
+      <w:r>
+        <w:rPr>
+          <w:color w:val="000000" w:themeColor="text1"/>
+          <w:szCs w:val="21"/>
+          <w:highlight w:val="white"/>
+          <w:lang w:val="en-US"/>
+        </w:rPr>
+        <w:t>let's</w:t>
+      </w:r>
+      <w:proofErr w:type="gramEnd"/>
+      <w:r>
+        <w:rPr>
+          <w:color w:val="000000" w:themeColor="text1"/>
+          <w:szCs w:val="21"/>
+          <w:highlight w:val="white"/>
+          <w:lang w:val="en-US"/>
+        </w:rPr>
+        <w:t xml:space="preserve"> do more of those!</w:t>
       </w:r>
     </w:p>
     <w:p>
@@ -1790,21 +1903,21 @@
         <w:rPr>
           <w:color w:val="000000" w:themeColor="text1"/>
         </w:rPr>
-        <w:t xml:space="preserve"> в отличие от компилируемых языков. В отличие от компилятора, интерпретатор не порождает на выходе программу на машинном языке. Распознав команду исходного языка, он тут же выполняет ее. Как в компиляторах, так и в интерпретаторах используются одинаковые методы анализа исходного текста программы. Но интерпретатор позволяет начать обработку данных после написания даже одной команды.</w:t>
-      </w:r>
-      <w:r>
-        <w:rPr>
-          <w:color w:val="000000" w:themeColor="text1"/>
-        </w:rPr>
-        <w:br/>
-        <w:t xml:space="preserve">Плюсы интерпретации по сравнению с компиляцией: не нужно время на </w:t>
+        <w:t xml:space="preserve"> в отличие от компилируемых языков. В отличие от компилятора, интерпретатор не порождает на выходе программу на машинном языке. Распознав команду исходного языка, он тут же выполняет ее. Как в компиляторах, так и в интерпретаторах используются одинаковые методы анализа исходного текста </w:t>
       </w:r>
       <w:r>
         <w:rPr>
           <w:color w:val="000000" w:themeColor="text1"/>
         </w:rPr>
         <w:lastRenderedPageBreak/>
-        <w:t>компиляцию. Минусы: медленное исполнение, но существуют специальные оптимизации.</w:t>
+        <w:t>программы. Но интерпретатор позволяет начать обработку данных после написания даже одной команды.</w:t>
+      </w:r>
+      <w:r>
+        <w:rPr>
+          <w:color w:val="000000" w:themeColor="text1"/>
+        </w:rPr>
+        <w:br/>
+        <w:t>Плюсы интерпретации по сравнению с компиляцией: не нужно время на компиляцию. Минусы: медленное исполнение, но существуют специальные оптимизации.</w:t>
       </w:r>
     </w:p>
     <w:p>
@@ -1862,20 +1975,20 @@
         </w:rPr>
         <w:t xml:space="preserve"> сборщик мусора.</w:t>
       </w:r>
-      <w:bookmarkStart w:id="3" w:name="_5zsz0zxr64sf" w:colFirst="0" w:colLast="0"/>
+      <w:bookmarkStart w:id="2" w:name="_5zsz0zxr64sf" w:colFirst="0" w:colLast="0"/>
+      <w:bookmarkEnd w:id="2"/>
+    </w:p>
+    <w:p>
+      <w:pPr>
+        <w:pStyle w:val="3"/>
+      </w:pPr>
+      <w:bookmarkStart w:id="3" w:name="_65xe77fl8co9" w:colFirst="0" w:colLast="0"/>
       <w:bookmarkEnd w:id="3"/>
-    </w:p>
-    <w:p>
-      <w:pPr>
-        <w:pStyle w:val="3"/>
-      </w:pPr>
-      <w:bookmarkStart w:id="4" w:name="_65xe77fl8co9" w:colFirst="0" w:colLast="0"/>
+      <w:r>
+        <w:t>Практическая часть</w:t>
+      </w:r>
+      <w:bookmarkStart w:id="4" w:name="_weqp184nwqqj" w:colFirst="0" w:colLast="0"/>
       <w:bookmarkEnd w:id="4"/>
-      <w:r>
-        <w:t>Практическая часть</w:t>
-      </w:r>
-      <w:bookmarkStart w:id="5" w:name="_weqp184nwqqj" w:colFirst="0" w:colLast="0"/>
-      <w:bookmarkEnd w:id="5"/>
     </w:p>
     <w:p>
       <w:pPr>
@@ -2122,7 +2235,23 @@
           <w:color w:val="000000" w:themeColor="text1"/>
           <w:szCs w:val="24"/>
         </w:rPr>
-        <w:t xml:space="preserve"> - это запустит интерпретатор в интерактивном режиме.</w:t>
+        <w:t xml:space="preserve"> </w:t>
+      </w:r>
+      <w:proofErr w:type="gramStart"/>
+      <w:r>
+        <w:rPr>
+          <w:color w:val="000000" w:themeColor="text1"/>
+          <w:szCs w:val="24"/>
+        </w:rPr>
+        <w:t>- это</w:t>
+      </w:r>
+      <w:proofErr w:type="gramEnd"/>
+      <w:r>
+        <w:rPr>
+          <w:color w:val="000000" w:themeColor="text1"/>
+          <w:szCs w:val="24"/>
+        </w:rPr>
+        <w:t xml:space="preserve"> запустит интерпретатор в интерактивном режиме.</w:t>
       </w:r>
       <w:r>
         <w:rPr>
@@ -2382,7 +2511,23 @@
           <w:color w:val="000000" w:themeColor="text1"/>
           <w:szCs w:val="24"/>
         </w:rPr>
-        <w:t xml:space="preserve"> для виртуальной машиной Питона (</w:t>
+        <w:t xml:space="preserve"> </w:t>
+      </w:r>
+      <w:proofErr w:type="gramStart"/>
+      <w:r>
+        <w:rPr>
+          <w:color w:val="000000" w:themeColor="text1"/>
+          <w:szCs w:val="24"/>
+        </w:rPr>
+        <w:t>для виртуальной машиной</w:t>
+      </w:r>
+      <w:proofErr w:type="gramEnd"/>
+      <w:r>
+        <w:rPr>
+          <w:color w:val="000000" w:themeColor="text1"/>
+          <w:szCs w:val="24"/>
+        </w:rPr>
+        <w:t xml:space="preserve"> Питона (</w:t>
       </w:r>
       <w:r>
         <w:rPr>
@@ -2416,7 +2561,7 @@
         <w:ind w:hanging="360"/>
         <w:contextualSpacing/>
         <w:rPr>
-          <w:color w:val="000000" w:themeColor="text1"/>
+          <w:color w:val="auto"/>
           <w:szCs w:val="24"/>
         </w:rPr>
       </w:pPr>
@@ -2518,12 +2663,29 @@
           <w:color w:val="000000" w:themeColor="text1"/>
           <w:szCs w:val="24"/>
         </w:rPr>
-        <w:t xml:space="preserve">Объект можно считать участком памяти. Адресной арифметики в Питоне нет. Поэтому </w:t>
-      </w:r>
-      <w:proofErr w:type="spellStart"/>
-      <w:r>
-        <w:rPr>
-          <w:color w:val="000000" w:themeColor="text1"/>
+        <w:t xml:space="preserve">Объект можно считать участком памяти. </w:t>
+      </w:r>
+      <w:r>
+        <w:rPr>
+          <w:strike/>
+          <w:color w:val="000000" w:themeColor="text1"/>
+          <w:szCs w:val="24"/>
+        </w:rPr>
+        <w:t xml:space="preserve">Адресной </w:t>
+      </w:r>
+      <w:r>
+        <w:rPr>
+          <w:strike/>
+          <w:color w:val="auto"/>
+          <w:szCs w:val="24"/>
+        </w:rPr>
+        <w:t xml:space="preserve">арифметики в Питоне нет. Поэтому </w:t>
+      </w:r>
+      <w:proofErr w:type="spellStart"/>
+      <w:r>
+        <w:rPr>
+          <w:strike/>
+          <w:color w:val="auto"/>
           <w:szCs w:val="24"/>
         </w:rPr>
         <w:t>разыменовать</w:t>
@@ -2531,609 +2693,18 @@
       <w:proofErr w:type="spellEnd"/>
       <w:r>
         <w:rPr>
-          <w:color w:val="000000" w:themeColor="text1"/>
-          <w:szCs w:val="24"/>
-        </w:rPr>
-        <w:t xml:space="preserve"> нулевой указатель просто невозможно. В действительности все переменные в Питоне являются ссылками на объекты; ссылки – особый тип данных, являющийся скрытой формой указателя, который при использовании автоматически разыменовывается. Ссылка не является </w:t>
-      </w:r>
-      <w:r>
-        <w:rPr>
-          <w:b/>
-          <w:color w:val="000000" w:themeColor="text1"/>
-          <w:szCs w:val="24"/>
-        </w:rPr>
-        <w:t>указателем</w:t>
-      </w:r>
-      <w:r>
-        <w:rPr>
-          <w:color w:val="000000" w:themeColor="text1"/>
-          <w:szCs w:val="24"/>
-        </w:rPr>
-        <w:t xml:space="preserve">, а просто является другим именем для объекта. Ссылка “примерно равна” указателю. Например, запись </w:t>
-      </w:r>
-      <w:r>
-        <w:rPr>
-          <w:color w:val="000000" w:themeColor="text1"/>
-          <w:szCs w:val="24"/>
-        </w:rPr>
-        <w:br/>
-      </w:r>
-      <w:r>
-        <w:rPr>
-          <w:color w:val="000000" w:themeColor="text1"/>
-          <w:szCs w:val="24"/>
-        </w:rPr>
-        <w:br/>
-        <w:t xml:space="preserve">a = b </w:t>
-      </w:r>
-      <w:r>
-        <w:rPr>
-          <w:color w:val="000000" w:themeColor="text1"/>
-          <w:szCs w:val="24"/>
-        </w:rPr>
-        <w:br/>
-      </w:r>
-      <w:r>
-        <w:rPr>
-          <w:color w:val="000000" w:themeColor="text1"/>
-          <w:szCs w:val="24"/>
-        </w:rPr>
-        <w:br/>
-      </w:r>
-      <w:r>
-        <w:rPr>
-          <w:color w:val="000000" w:themeColor="text1"/>
-          <w:szCs w:val="24"/>
-        </w:rPr>
-        <w:lastRenderedPageBreak/>
-        <w:t>означает "</w:t>
-      </w:r>
-      <w:r>
-        <w:rPr>
-          <w:b/>
-          <w:color w:val="000000" w:themeColor="text1"/>
-          <w:szCs w:val="24"/>
-        </w:rPr>
-        <w:t>в переменную a скопировать ссылку из переменной b</w:t>
-      </w:r>
-      <w:r>
-        <w:rPr>
-          <w:color w:val="000000" w:themeColor="text1"/>
-          <w:szCs w:val="24"/>
-        </w:rPr>
-        <w:t>". Присваивание и разыменование ссылок производится автоматически. Каждый объект в Питоне хранит счетчик ссылок, и при таком копировании ссылки этот счетчик увеличивается. Счетчик же ссылок того объекта, на который переменная a указывала раньше - уменьшается. Когда счетчик достигает 0, объект считается неиспользуемым - память объекта освобождается.</w:t>
-      </w:r>
-    </w:p>
-    <w:p>
-      <w:pPr>
-        <w:rPr>
-          <w:color w:val="000000" w:themeColor="text1"/>
-          <w:szCs w:val="24"/>
-        </w:rPr>
-      </w:pPr>
-      <w:r>
-        <w:rPr>
-          <w:color w:val="000000" w:themeColor="text1"/>
-          <w:szCs w:val="24"/>
-        </w:rPr>
-        <w:br/>
-      </w:r>
-      <w:r>
-        <w:rPr>
-          <w:color w:val="000000" w:themeColor="text1"/>
-          <w:szCs w:val="24"/>
-        </w:rPr>
-        <w:tab/>
-        <w:t xml:space="preserve">Откройте </w:t>
-      </w:r>
-      <w:proofErr w:type="spellStart"/>
-      <w:r>
-        <w:rPr>
-          <w:color w:val="000000" w:themeColor="text1"/>
-          <w:szCs w:val="24"/>
-        </w:rPr>
-        <w:t>gedit</w:t>
-      </w:r>
-      <w:proofErr w:type="spellEnd"/>
-      <w:r>
-        <w:rPr>
-          <w:color w:val="000000" w:themeColor="text1"/>
-          <w:szCs w:val="24"/>
-        </w:rPr>
-        <w:t xml:space="preserve"> или </w:t>
-      </w:r>
-      <w:proofErr w:type="spellStart"/>
-      <w:r>
-        <w:rPr>
-          <w:color w:val="000000" w:themeColor="text1"/>
-          <w:szCs w:val="24"/>
-        </w:rPr>
-        <w:t>vim</w:t>
-      </w:r>
-      <w:proofErr w:type="spellEnd"/>
-      <w:r>
-        <w:rPr>
-          <w:color w:val="000000" w:themeColor="text1"/>
-          <w:szCs w:val="24"/>
-        </w:rPr>
-        <w:t xml:space="preserve"> соответствующей командой в терминале. Введите:</w:t>
-      </w:r>
-      <w:r>
-        <w:rPr>
-          <w:color w:val="000000" w:themeColor="text1"/>
-          <w:szCs w:val="24"/>
-        </w:rPr>
-        <w:br/>
-      </w:r>
-      <w:r>
-        <w:rPr>
-          <w:color w:val="000000" w:themeColor="text1"/>
-          <w:szCs w:val="24"/>
-        </w:rPr>
-        <w:br/>
-      </w:r>
-      <w:r>
-        <w:rPr>
-          <w:color w:val="000000" w:themeColor="text1"/>
-          <w:szCs w:val="24"/>
-        </w:rPr>
-        <w:tab/>
-        <w:t xml:space="preserve">v0 = 5 </w:t>
-      </w:r>
-      <w:r>
-        <w:rPr>
-          <w:color w:val="000000" w:themeColor="text1"/>
-          <w:szCs w:val="24"/>
-        </w:rPr>
-        <w:br/>
-      </w:r>
-      <w:r>
-        <w:rPr>
-          <w:color w:val="000000" w:themeColor="text1"/>
-          <w:szCs w:val="24"/>
-        </w:rPr>
-        <w:tab/>
-        <w:t>g = 9.81</w:t>
-      </w:r>
-      <w:r>
-        <w:rPr>
-          <w:color w:val="000000" w:themeColor="text1"/>
-          <w:szCs w:val="24"/>
-        </w:rPr>
-        <w:br/>
+          <w:strike/>
+          <w:color w:val="auto"/>
+          <w:szCs w:val="24"/>
+        </w:rPr>
+        <w:t xml:space="preserve"> нулевой указатель просто невозможно.</w:t>
+      </w:r>
+      <w:r>
+        <w:rPr>
+          <w:color w:val="auto"/>
+          <w:szCs w:val="24"/>
+        </w:rPr>
         <w:t xml:space="preserve"> </w:t>
-      </w:r>
-      <w:r>
-        <w:rPr>
-          <w:color w:val="000000" w:themeColor="text1"/>
-          <w:szCs w:val="24"/>
-        </w:rPr>
-        <w:tab/>
-        <w:t xml:space="preserve">t = 0.6 </w:t>
-      </w:r>
-      <w:r>
-        <w:rPr>
-          <w:color w:val="000000" w:themeColor="text1"/>
-          <w:szCs w:val="24"/>
-        </w:rPr>
-        <w:br/>
-      </w:r>
-      <w:r>
-        <w:rPr>
-          <w:color w:val="000000" w:themeColor="text1"/>
-          <w:szCs w:val="24"/>
-        </w:rPr>
-        <w:tab/>
-        <w:t xml:space="preserve">y = v0*t - 0.5*g*t**2 </w:t>
-      </w:r>
-      <w:r>
-        <w:rPr>
-          <w:color w:val="000000" w:themeColor="text1"/>
-          <w:szCs w:val="24"/>
-        </w:rPr>
-        <w:br/>
-      </w:r>
-      <w:r>
-        <w:rPr>
-          <w:color w:val="000000" w:themeColor="text1"/>
-          <w:szCs w:val="24"/>
-        </w:rPr>
-        <w:tab/>
-      </w:r>
-      <w:proofErr w:type="spellStart"/>
-      <w:r>
-        <w:rPr>
-          <w:color w:val="000000" w:themeColor="text1"/>
-          <w:szCs w:val="24"/>
-        </w:rPr>
-        <w:t>print</w:t>
-      </w:r>
-      <w:proofErr w:type="spellEnd"/>
-      <w:r>
-        <w:rPr>
-          <w:color w:val="000000" w:themeColor="text1"/>
-          <w:szCs w:val="24"/>
-        </w:rPr>
-        <w:t xml:space="preserve"> y</w:t>
-      </w:r>
-      <w:r>
-        <w:rPr>
-          <w:color w:val="000000" w:themeColor="text1"/>
-          <w:szCs w:val="24"/>
-        </w:rPr>
-        <w:br/>
-      </w:r>
-      <w:r>
-        <w:rPr>
-          <w:color w:val="000000" w:themeColor="text1"/>
-          <w:szCs w:val="24"/>
-        </w:rPr>
-        <w:br/>
-        <w:t xml:space="preserve">Именование переменных. </w:t>
-      </w:r>
-      <w:r>
-        <w:rPr>
-          <w:color w:val="000000" w:themeColor="text1"/>
-          <w:szCs w:val="24"/>
-        </w:rPr>
-        <w:br/>
-        <w:t>Способы написания составных имен переменных</w:t>
-      </w:r>
-    </w:p>
-    <w:p>
-      <w:pPr>
-        <w:ind w:left="1440" w:firstLine="720"/>
-        <w:rPr>
-          <w:color w:val="000000" w:themeColor="text1"/>
-          <w:szCs w:val="24"/>
-          <w:lang w:val="en-US"/>
-        </w:rPr>
-      </w:pPr>
-      <w:r>
-        <w:rPr>
-          <w:color w:val="000000" w:themeColor="text1"/>
-          <w:szCs w:val="24"/>
-        </w:rPr>
-        <w:t xml:space="preserve">- </w:t>
-      </w:r>
-      <w:r>
-        <w:rPr>
-          <w:b/>
-          <w:color w:val="000000" w:themeColor="text1"/>
-          <w:szCs w:val="24"/>
-        </w:rPr>
-        <w:t>Использование “_”</w:t>
-      </w:r>
-      <w:r>
-        <w:rPr>
-          <w:color w:val="000000" w:themeColor="text1"/>
-          <w:szCs w:val="24"/>
-        </w:rPr>
-        <w:t>.</w:t>
-      </w:r>
-      <w:r>
-        <w:rPr>
-          <w:color w:val="000000" w:themeColor="text1"/>
-          <w:szCs w:val="24"/>
-        </w:rPr>
-        <w:br/>
-      </w:r>
-      <w:r>
-        <w:rPr>
-          <w:color w:val="000000" w:themeColor="text1"/>
-          <w:szCs w:val="24"/>
-        </w:rPr>
-        <w:tab/>
-        <w:t xml:space="preserve">- </w:t>
-      </w:r>
-      <w:proofErr w:type="spellStart"/>
-      <w:r>
-        <w:rPr>
-          <w:b/>
-          <w:color w:val="000000" w:themeColor="text1"/>
-          <w:szCs w:val="24"/>
-        </w:rPr>
-        <w:t>CamelCase</w:t>
-      </w:r>
-      <w:proofErr w:type="spellEnd"/>
-      <w:r>
-        <w:rPr>
-          <w:b/>
-          <w:color w:val="000000" w:themeColor="text1"/>
-          <w:szCs w:val="24"/>
-        </w:rPr>
-        <w:t xml:space="preserve"> (“верблюжий регистр”)</w:t>
-      </w:r>
-      <w:r>
-        <w:rPr>
-          <w:color w:val="000000" w:themeColor="text1"/>
-          <w:szCs w:val="24"/>
-        </w:rPr>
-        <w:t xml:space="preserve"> - стиль написания составных имен переменных, при котором несколько слов пишутся слитно без пробелов, при этом каждое слово пишется с заглавной буквы.</w:t>
-      </w:r>
-      <w:r>
-        <w:rPr>
-          <w:color w:val="000000" w:themeColor="text1"/>
-          <w:szCs w:val="24"/>
-        </w:rPr>
-        <w:br/>
-      </w:r>
-      <w:r>
-        <w:rPr>
-          <w:color w:val="000000" w:themeColor="text1"/>
-          <w:szCs w:val="24"/>
-        </w:rPr>
-        <w:br/>
-      </w:r>
-      <w:r>
-        <w:rPr>
-          <w:color w:val="000000" w:themeColor="text1"/>
-          <w:szCs w:val="24"/>
-        </w:rPr>
-        <w:tab/>
-      </w:r>
-      <w:proofErr w:type="spellStart"/>
-      <w:r>
-        <w:rPr>
-          <w:color w:val="000000" w:themeColor="text1"/>
-          <w:szCs w:val="24"/>
-          <w:lang w:val="en-US"/>
-        </w:rPr>
-        <w:t>initial_velocity</w:t>
-      </w:r>
-      <w:proofErr w:type="spellEnd"/>
-      <w:r>
-        <w:rPr>
-          <w:color w:val="000000" w:themeColor="text1"/>
-          <w:szCs w:val="24"/>
-          <w:lang w:val="en-US"/>
-        </w:rPr>
-        <w:t xml:space="preserve"> = 5 </w:t>
-      </w:r>
-      <w:r>
-        <w:rPr>
-          <w:color w:val="000000" w:themeColor="text1"/>
-          <w:szCs w:val="24"/>
-          <w:lang w:val="en-US"/>
-        </w:rPr>
-        <w:br/>
-      </w:r>
-      <w:r>
-        <w:rPr>
-          <w:color w:val="000000" w:themeColor="text1"/>
-          <w:szCs w:val="24"/>
-          <w:lang w:val="en-US"/>
-        </w:rPr>
-        <w:tab/>
-      </w:r>
-      <w:proofErr w:type="spellStart"/>
-      <w:r>
-        <w:rPr>
-          <w:color w:val="000000" w:themeColor="text1"/>
-          <w:szCs w:val="24"/>
-          <w:lang w:val="en-US"/>
-        </w:rPr>
-        <w:t>acceleration_of_gravity</w:t>
-      </w:r>
-      <w:proofErr w:type="spellEnd"/>
-      <w:r>
-        <w:rPr>
-          <w:color w:val="000000" w:themeColor="text1"/>
-          <w:szCs w:val="24"/>
-          <w:lang w:val="en-US"/>
-        </w:rPr>
-        <w:t xml:space="preserve"> = 9.81 </w:t>
-      </w:r>
-      <w:r>
-        <w:rPr>
-          <w:color w:val="000000" w:themeColor="text1"/>
-          <w:szCs w:val="24"/>
-          <w:lang w:val="en-US"/>
-        </w:rPr>
-        <w:br/>
-      </w:r>
-      <w:r>
-        <w:rPr>
-          <w:color w:val="000000" w:themeColor="text1"/>
-          <w:szCs w:val="24"/>
-          <w:lang w:val="en-US"/>
-        </w:rPr>
-        <w:tab/>
-        <w:t xml:space="preserve">TIME = 0.6 </w:t>
-      </w:r>
-      <w:r>
-        <w:rPr>
-          <w:color w:val="000000" w:themeColor="text1"/>
-          <w:szCs w:val="24"/>
-          <w:lang w:val="en-US"/>
-        </w:rPr>
-        <w:br/>
-      </w:r>
-      <w:r>
-        <w:rPr>
-          <w:color w:val="000000" w:themeColor="text1"/>
-          <w:szCs w:val="24"/>
-          <w:lang w:val="en-US"/>
-        </w:rPr>
-        <w:tab/>
-      </w:r>
-      <w:proofErr w:type="spellStart"/>
-      <w:r>
-        <w:rPr>
-          <w:color w:val="000000" w:themeColor="text1"/>
-          <w:szCs w:val="24"/>
-          <w:lang w:val="en-US"/>
-        </w:rPr>
-        <w:t>VerticalPositionOfBall</w:t>
-      </w:r>
-      <w:proofErr w:type="spellEnd"/>
-      <w:r>
-        <w:rPr>
-          <w:color w:val="000000" w:themeColor="text1"/>
-          <w:szCs w:val="24"/>
-          <w:lang w:val="en-US"/>
-        </w:rPr>
-        <w:t xml:space="preserve"> = </w:t>
-      </w:r>
-      <w:proofErr w:type="spellStart"/>
-      <w:r>
-        <w:rPr>
-          <w:color w:val="000000" w:themeColor="text1"/>
-          <w:szCs w:val="24"/>
-          <w:lang w:val="en-US"/>
-        </w:rPr>
-        <w:t>initial_velocity</w:t>
-      </w:r>
-      <w:proofErr w:type="spellEnd"/>
-      <w:r>
-        <w:rPr>
-          <w:color w:val="000000" w:themeColor="text1"/>
-          <w:szCs w:val="24"/>
-          <w:lang w:val="en-US"/>
-        </w:rPr>
-        <w:t>*TIME - \ 0.5*</w:t>
-      </w:r>
-      <w:proofErr w:type="spellStart"/>
-      <w:r>
-        <w:rPr>
-          <w:color w:val="000000" w:themeColor="text1"/>
-          <w:szCs w:val="24"/>
-          <w:lang w:val="en-US"/>
-        </w:rPr>
-        <w:t>acceleration_of_gravity</w:t>
-      </w:r>
-      <w:proofErr w:type="spellEnd"/>
-      <w:r>
-        <w:rPr>
-          <w:color w:val="000000" w:themeColor="text1"/>
-          <w:szCs w:val="24"/>
-          <w:lang w:val="en-US"/>
-        </w:rPr>
-        <w:t xml:space="preserve">*TIME**2 </w:t>
-      </w:r>
-      <w:r>
-        <w:rPr>
-          <w:color w:val="000000" w:themeColor="text1"/>
-          <w:szCs w:val="24"/>
-          <w:lang w:val="en-US"/>
-        </w:rPr>
-        <w:br/>
-        <w:t xml:space="preserve">print </w:t>
-      </w:r>
-      <w:proofErr w:type="spellStart"/>
-      <w:r>
-        <w:rPr>
-          <w:color w:val="000000" w:themeColor="text1"/>
-          <w:szCs w:val="24"/>
-          <w:lang w:val="en-US"/>
-        </w:rPr>
-        <w:t>VerticalPositionOfBall</w:t>
-      </w:r>
-      <w:proofErr w:type="spellEnd"/>
-    </w:p>
-    <w:p>
-      <w:pPr>
-        <w:ind w:firstLine="720"/>
-        <w:rPr>
-          <w:color w:val="000000" w:themeColor="text1"/>
-          <w:szCs w:val="24"/>
-        </w:rPr>
-      </w:pPr>
-      <w:r>
-        <w:rPr>
-          <w:color w:val="000000" w:themeColor="text1"/>
-          <w:szCs w:val="24"/>
-        </w:rPr>
-        <w:br/>
-      </w:r>
-      <w:r>
-        <w:rPr>
-          <w:color w:val="000000" w:themeColor="text1"/>
-          <w:szCs w:val="24"/>
-        </w:rPr>
-        <w:tab/>
-      </w:r>
-      <w:r>
-        <w:rPr>
-          <w:color w:val="000000" w:themeColor="text1"/>
-          <w:szCs w:val="24"/>
-        </w:rPr>
-        <w:t>Используйте тот стиль, который вам удобен.</w:t>
-      </w:r>
-      <w:r>
-        <w:rPr>
-          <w:color w:val="000000" w:themeColor="text1"/>
-          <w:szCs w:val="24"/>
-        </w:rPr>
-        <w:br/>
-      </w:r>
-      <w:r>
-        <w:rPr>
-          <w:color w:val="000000" w:themeColor="text1"/>
-          <w:szCs w:val="24"/>
-        </w:rPr>
-        <w:br/>
-      </w:r>
-      <w:r>
-        <w:rPr>
-          <w:color w:val="000000" w:themeColor="text1"/>
-          <w:szCs w:val="24"/>
-        </w:rPr>
-        <w:tab/>
-        <w:t xml:space="preserve">Символ переноса на новую строку: </w:t>
-      </w:r>
-      <w:r>
-        <w:rPr>
-          <w:b/>
-          <w:color w:val="000000" w:themeColor="text1"/>
-          <w:szCs w:val="24"/>
-        </w:rPr>
-        <w:t>“\”</w:t>
-      </w:r>
-      <w:r>
-        <w:rPr>
-          <w:color w:val="000000" w:themeColor="text1"/>
-          <w:szCs w:val="24"/>
-        </w:rPr>
-        <w:t>.</w:t>
-      </w:r>
-    </w:p>
-    <w:p>
-      <w:pPr>
-        <w:ind w:firstLine="720"/>
-        <w:rPr>
-          <w:color w:val="000000" w:themeColor="text1"/>
-          <w:szCs w:val="24"/>
-        </w:rPr>
-      </w:pPr>
-      <w:r>
-        <w:rPr>
-          <w:color w:val="000000" w:themeColor="text1"/>
-          <w:szCs w:val="24"/>
-        </w:rPr>
-        <w:t xml:space="preserve">Желательно писать по одному выражению на строке. Если хотите вывести более одного - ставится </w:t>
-      </w:r>
-      <w:r>
-        <w:rPr>
-          <w:b/>
-          <w:color w:val="000000" w:themeColor="text1"/>
-          <w:szCs w:val="24"/>
-        </w:rPr>
-        <w:t>”;”</w:t>
-      </w:r>
-      <w:r>
-        <w:rPr>
-          <w:color w:val="000000" w:themeColor="text1"/>
-          <w:szCs w:val="24"/>
-        </w:rPr>
-        <w:t>.  Делать подобным образом не рекомендуется, потому что это снижает читабельность программы.</w:t>
-      </w:r>
-      <w:r>
-        <w:rPr>
-          <w:color w:val="000000" w:themeColor="text1"/>
-          <w:szCs w:val="24"/>
-        </w:rPr>
-        <w:br/>
       </w:r>
     </w:p>
     <w:p>
@@ -3145,6 +2716,1436 @@
         <w:ind w:hanging="360"/>
         <w:contextualSpacing/>
         <w:rPr>
+          <w:color w:val="auto"/>
+          <w:szCs w:val="24"/>
+        </w:rPr>
+      </w:pPr>
+      <w:r>
+        <w:rPr>
+          <w:color w:val="FF0000"/>
+        </w:rPr>
+        <w:t xml:space="preserve">[Текст взят из </w:t>
+      </w:r>
+      <w:hyperlink r:id="rId5" w:history="1">
+        <w:r>
+          <w:rPr>
+            <w:rStyle w:val="ac"/>
+          </w:rPr>
+          <w:t>ru.hexlet.io</w:t>
+        </w:r>
+      </w:hyperlink>
+      <w:r>
+        <w:rPr>
+          <w:color w:val="FF0000"/>
+        </w:rPr>
+        <w:t>:</w:t>
+      </w:r>
+      <w:r>
+        <w:rPr>
+          <w:color w:val="FF0000"/>
+        </w:rPr>
+        <w:t xml:space="preserve"> выжать эссенцию, </w:t>
+      </w:r>
+      <w:r>
+        <w:rPr>
+          <w:color w:val="FF0000"/>
+        </w:rPr>
+        <w:t>не забыть сослаться на этот сайт!</w:t>
+      </w:r>
+      <w:r>
+        <w:rPr>
+          <w:color w:val="FF0000"/>
+        </w:rPr>
+        <w:t>]</w:t>
+      </w:r>
+      <w:r>
+        <w:rPr>
+          <w:b/>
+          <w:bCs/>
+          <w:color w:val="FF0000"/>
+        </w:rPr>
+        <w:t xml:space="preserve"> </w:t>
+      </w:r>
+      <w:r>
+        <w:rPr>
+          <w:b/>
+          <w:bCs/>
+          <w:color w:val="FF0000"/>
+        </w:rPr>
+        <w:t>Ссылки</w:t>
+      </w:r>
+      <w:r>
+        <w:rPr>
+          <w:b/>
+          <w:bCs/>
+          <w:color w:val="FF0000"/>
+        </w:rPr>
+        <w:t>.</w:t>
+      </w:r>
+      <w:r>
+        <w:rPr>
+          <w:color w:val="FF0000"/>
+        </w:rPr>
+        <w:t xml:space="preserve"> </w:t>
+      </w:r>
+      <w:r>
+        <w:rPr>
+          <w:color w:val="FF0000"/>
+        </w:rPr>
+        <w:t xml:space="preserve">Пока вы работали с неизменяемыми значениями, способ, с помощью </w:t>
+      </w:r>
+      <w:r>
+        <w:rPr>
+          <w:color w:val="FF0000"/>
+        </w:rPr>
+        <w:lastRenderedPageBreak/>
+        <w:t xml:space="preserve">которого в </w:t>
+      </w:r>
+      <w:proofErr w:type="spellStart"/>
+      <w:r>
+        <w:rPr>
+          <w:color w:val="FF0000"/>
+        </w:rPr>
+        <w:t>Python</w:t>
+      </w:r>
+      <w:proofErr w:type="spellEnd"/>
+      <w:r>
+        <w:rPr>
+          <w:color w:val="FF0000"/>
+        </w:rPr>
+        <w:t xml:space="preserve"> эти значения передаются в функции и сохраняются в переменных, не был столь интересен. Но теперь вы учитесь работать с изменяемыми объектами, а значит настало время узнать, что в </w:t>
+      </w:r>
+      <w:proofErr w:type="spellStart"/>
+      <w:r>
+        <w:rPr>
+          <w:color w:val="FF0000"/>
+        </w:rPr>
+        <w:t>Python</w:t>
+      </w:r>
+      <w:proofErr w:type="spellEnd"/>
+      <w:r>
+        <w:rPr>
+          <w:color w:val="FF0000"/>
+        </w:rPr>
+        <w:t> </w:t>
+      </w:r>
+      <w:r>
+        <w:rPr>
+          <w:i/>
+          <w:iCs/>
+          <w:color w:val="FF0000"/>
+        </w:rPr>
+        <w:t>всё передаётся по ссылке</w:t>
+      </w:r>
+      <w:r>
+        <w:rPr>
+          <w:color w:val="FF0000"/>
+        </w:rPr>
+        <w:t>. Что же такое ссылка? Разберёмся. Но начнём знакомство со старших братьев ссылки — </w:t>
+      </w:r>
+      <w:r>
+        <w:rPr>
+          <w:i/>
+          <w:iCs/>
+          <w:color w:val="FF0000"/>
+        </w:rPr>
+        <w:t>адреса</w:t>
+      </w:r>
+      <w:r>
+        <w:rPr>
+          <w:color w:val="FF0000"/>
+        </w:rPr>
+        <w:t> и </w:t>
+      </w:r>
+      <w:r>
+        <w:rPr>
+          <w:i/>
+          <w:iCs/>
+          <w:color w:val="FF0000"/>
+        </w:rPr>
+        <w:t>указателя</w:t>
+      </w:r>
+      <w:r>
+        <w:rPr>
+          <w:color w:val="FF0000"/>
+        </w:rPr>
+        <w:t>.</w:t>
+      </w:r>
+      <w:r>
+        <w:rPr>
+          <w:color w:val="FF0000"/>
+          <w:szCs w:val="24"/>
+        </w:rPr>
+        <w:br/>
+      </w:r>
+      <w:r>
+        <w:rPr>
+          <w:color w:val="FF0000"/>
+        </w:rPr>
+        <w:t>Все данные, с которыми работает программа, находятся в оперативной памяти компьютера. Чтобы иметь доступ к некоторому участку памяти, нужно знать </w:t>
+      </w:r>
+      <w:r>
+        <w:rPr>
+          <w:i/>
+          <w:iCs/>
+          <w:color w:val="FF0000"/>
+        </w:rPr>
+        <w:t>адрес</w:t>
+      </w:r>
+      <w:r>
+        <w:rPr>
+          <w:color w:val="FF0000"/>
+        </w:rPr>
+        <w:t> этого участка.</w:t>
+      </w:r>
+      <w:r>
+        <w:rPr>
+          <w:color w:val="FF0000"/>
+          <w:szCs w:val="24"/>
+        </w:rPr>
+        <w:br/>
+      </w:r>
+      <w:r>
+        <w:rPr>
+          <w:color w:val="FF0000"/>
+        </w:rPr>
+        <w:t>В языках с ручным управлением памятью (C, C++ и другие) необходимо постоянно следить за тем, что память по адресу </w:t>
+      </w:r>
+      <w:r>
+        <w:rPr>
+          <w:i/>
+          <w:iCs/>
+          <w:color w:val="FF0000"/>
+        </w:rPr>
+        <w:t>выделена</w:t>
+      </w:r>
+      <w:r>
+        <w:rPr>
+          <w:color w:val="FF0000"/>
+        </w:rPr>
+        <w:t> и ещё не </w:t>
+      </w:r>
+      <w:r>
+        <w:rPr>
+          <w:i/>
+          <w:iCs/>
+          <w:color w:val="FF0000"/>
+        </w:rPr>
+        <w:t>освобождена</w:t>
+      </w:r>
+      <w:r>
+        <w:rPr>
+          <w:color w:val="FF0000"/>
+        </w:rPr>
+        <w:t>: в таких языках программист явно запрашивает у операционной системы нужное ему количество памяти. ОС в ответ на запрос выделяет участок в общей оперативной памяти, закрепляет этот блок за попросившим доступ и возвращает </w:t>
+      </w:r>
+      <w:r>
+        <w:rPr>
+          <w:i/>
+          <w:iCs/>
+          <w:color w:val="FF0000"/>
+        </w:rPr>
+        <w:t>указатель</w:t>
+      </w:r>
+      <w:r>
+        <w:rPr>
+          <w:color w:val="FF0000"/>
+        </w:rPr>
+        <w:t xml:space="preserve">, </w:t>
+      </w:r>
+      <w:proofErr w:type="gramStart"/>
+      <w:r>
+        <w:rPr>
+          <w:color w:val="FF0000"/>
+        </w:rPr>
+        <w:t>по сути</w:t>
+      </w:r>
+      <w:proofErr w:type="gramEnd"/>
+      <w:r>
+        <w:rPr>
+          <w:color w:val="FF0000"/>
+        </w:rPr>
+        <w:t xml:space="preserve"> представляющий собой тот самый адрес. Получив указатель, программист может сохранить что-то в выделенную память. По окончанию работы выделенные участки нужно освобождать — сообщать ОС, что память свободна и может быть использована для чего-то другого. Если обратиться по указателю к участку памяти, который ещё не выделен или уже освобождён, программа завершится с ошибкой!</w:t>
+      </w:r>
+      <w:r>
+        <w:rPr>
+          <w:color w:val="FF0000"/>
+          <w:szCs w:val="24"/>
+        </w:rPr>
+        <w:br/>
+      </w:r>
+      <w:proofErr w:type="spellStart"/>
+      <w:r>
+        <w:rPr>
+          <w:color w:val="FF0000"/>
+        </w:rPr>
+        <w:t>Python</w:t>
+      </w:r>
+      <w:proofErr w:type="spellEnd"/>
+      <w:r>
+        <w:rPr>
+          <w:color w:val="FF0000"/>
+        </w:rPr>
+        <w:t xml:space="preserve"> является </w:t>
+      </w:r>
+      <w:r>
+        <w:rPr>
+          <w:i/>
+          <w:iCs/>
+          <w:color w:val="FF0000"/>
+        </w:rPr>
+        <w:t>языком с автоматическим управлением памятью</w:t>
+      </w:r>
+      <w:r>
+        <w:rPr>
+          <w:color w:val="FF0000"/>
+        </w:rPr>
+        <w:t>. Как только программисту требуется создать некое значение, требуемое количество памяти выделяется </w:t>
+      </w:r>
+      <w:r>
+        <w:rPr>
+          <w:i/>
+          <w:iCs/>
+          <w:color w:val="FF0000"/>
+        </w:rPr>
+        <w:t>средой исполнения</w:t>
+      </w:r>
+      <w:r>
+        <w:rPr>
+          <w:color w:val="FF0000"/>
+        </w:rPr>
+        <w:t> (</w:t>
+      </w:r>
+      <w:proofErr w:type="spellStart"/>
+      <w:r>
+        <w:rPr>
+          <w:color w:val="FF0000"/>
+        </w:rPr>
+        <w:t>runtime</w:t>
+      </w:r>
+      <w:proofErr w:type="spellEnd"/>
+      <w:r>
+        <w:rPr>
+          <w:color w:val="FF0000"/>
+        </w:rPr>
+        <w:t xml:space="preserve">) автоматически, значение сохраняется в эту память и программисту возвращается ссылка на сохранённое значение. А как только данные перестают использоваться, память будет освобождена — также автоматически. Таким образом ссылки выполняют ту же роль, что и указатели в упомянутых выше языках. Но пользоваться ссылками всегда безопасно: ссылка не может указывать на память, не готовую к использованию. Более того, программисту на </w:t>
+      </w:r>
+      <w:proofErr w:type="spellStart"/>
+      <w:r>
+        <w:rPr>
+          <w:color w:val="FF0000"/>
+        </w:rPr>
+        <w:t>Python</w:t>
+      </w:r>
+      <w:proofErr w:type="spellEnd"/>
+      <w:r>
+        <w:rPr>
+          <w:color w:val="FF0000"/>
+        </w:rPr>
+        <w:t xml:space="preserve"> не нужно отдельно получать память и отдельно заполнять её — данные размещаются в памяти всё той же средой </w:t>
+      </w:r>
+      <w:proofErr w:type="spellStart"/>
+      <w:r>
+        <w:rPr>
+          <w:color w:val="FF0000"/>
+        </w:rPr>
+        <w:t>исполнения.</w:t>
+      </w:r>
+      <w:proofErr w:type="spellEnd"/>
+      <w:r>
+        <w:rPr>
+          <w:color w:val="FF0000"/>
+          <w:szCs w:val="24"/>
+        </w:rPr>
+        <w:br/>
+      </w:r>
+      <w:r>
+        <w:rPr>
+          <w:color w:val="FF0000"/>
+        </w:rPr>
+        <w:t xml:space="preserve">Итак, мы знаем, </w:t>
+      </w:r>
+      <w:proofErr w:type="gramStart"/>
+      <w:r>
+        <w:rPr>
+          <w:color w:val="FF0000"/>
+        </w:rPr>
+        <w:t>что</w:t>
+      </w:r>
+      <w:proofErr w:type="gramEnd"/>
+      <w:r>
+        <w:rPr>
+          <w:color w:val="FF0000"/>
+        </w:rPr>
+        <w:t xml:space="preserve"> когда мы создаём некое значение, мы получаем от </w:t>
+      </w:r>
+      <w:proofErr w:type="spellStart"/>
+      <w:r>
+        <w:rPr>
+          <w:color w:val="FF0000"/>
+        </w:rPr>
+        <w:t>runtime</w:t>
+      </w:r>
+      <w:proofErr w:type="spellEnd"/>
+      <w:r>
+        <w:rPr>
+          <w:color w:val="FF0000"/>
+        </w:rPr>
+        <w:t xml:space="preserve"> именно ссылку на него. Ссылок на одно и то же значение в любой момент времени может быть сколько угодно. </w:t>
+      </w:r>
+      <w:proofErr w:type="spellStart"/>
+      <w:r>
+        <w:rPr>
+          <w:color w:val="FF0000"/>
+        </w:rPr>
+        <w:t>Python</w:t>
+      </w:r>
+      <w:proofErr w:type="spellEnd"/>
+      <w:r>
+        <w:rPr>
+          <w:color w:val="FF0000"/>
+        </w:rPr>
+        <w:t xml:space="preserve"> экономит усилия и всегда и везде передаёт любые значения по ссылкам — создаёт новые ссылки на существующие данные. Даже </w:t>
+      </w:r>
+      <w:r>
+        <w:rPr>
+          <w:i/>
+          <w:iCs/>
+          <w:color w:val="FF0000"/>
+        </w:rPr>
+        <w:t>переменные, это всего лишь имена, привязанные к ссылкам</w:t>
+      </w:r>
+      <w:r>
+        <w:rPr>
+          <w:color w:val="FF0000"/>
+        </w:rPr>
+        <w:t>. И при вызове функции с передачей ей аргументов, передаются не сами значения, а только ссылки на них — по одной новой ссылке на каждое значение. Когда же выполнение функции завершится, ненужные ссылки уничтожаются. И как только исчезает последняя ссылка на некое значение, среда исполнения понимает, что и само значение больше никому не нужно и его можно удалить из памяти (освободив таким образом место). Этим занимается специальный механизм среды исполнения, так называемый </w:t>
+      </w:r>
+      <w:r>
+        <w:rPr>
+          <w:i/>
+          <w:iCs/>
+          <w:color w:val="FF0000"/>
+        </w:rPr>
+        <w:t>счётчик ссылок</w:t>
+      </w:r>
+      <w:r>
+        <w:rPr>
+          <w:color w:val="FF0000"/>
+        </w:rPr>
+        <w:t> (</w:t>
+      </w:r>
+      <w:proofErr w:type="spellStart"/>
+      <w:r>
+        <w:rPr>
+          <w:i/>
+          <w:iCs/>
+          <w:color w:val="FF0000"/>
+        </w:rPr>
+        <w:t>reference</w:t>
+      </w:r>
+      <w:proofErr w:type="spellEnd"/>
+      <w:r>
+        <w:rPr>
+          <w:i/>
+          <w:iCs/>
+          <w:color w:val="FF0000"/>
+        </w:rPr>
+        <w:t xml:space="preserve"> </w:t>
+      </w:r>
+      <w:proofErr w:type="spellStart"/>
+      <w:r>
+        <w:rPr>
+          <w:i/>
+          <w:iCs/>
+          <w:color w:val="FF0000"/>
+        </w:rPr>
+        <w:t>counter</w:t>
+      </w:r>
+      <w:proofErr w:type="spellEnd"/>
+      <w:r>
+        <w:rPr>
+          <w:color w:val="FF0000"/>
+        </w:rPr>
+        <w:t>).</w:t>
+      </w:r>
+      <w:r>
+        <w:rPr>
+          <w:color w:val="FF0000"/>
+          <w:szCs w:val="24"/>
+        </w:rPr>
+        <w:br/>
+      </w:r>
+      <w:r>
+        <w:rPr>
+          <w:color w:val="FF0000"/>
+        </w:rPr>
+        <w:t xml:space="preserve">Использование подсчёта ссылок позволяет </w:t>
+      </w:r>
+      <w:proofErr w:type="spellStart"/>
+      <w:r>
+        <w:rPr>
+          <w:color w:val="FF0000"/>
+        </w:rPr>
+        <w:t>Python</w:t>
+      </w:r>
+      <w:proofErr w:type="spellEnd"/>
+      <w:r>
+        <w:rPr>
+          <w:color w:val="FF0000"/>
+        </w:rPr>
+        <w:t xml:space="preserve"> экономить изрядное </w:t>
+      </w:r>
+      <w:r>
+        <w:rPr>
+          <w:color w:val="FF0000"/>
+        </w:rPr>
+        <w:lastRenderedPageBreak/>
+        <w:t xml:space="preserve">количество памяти при передаче между разными частями программы длинных строк или больших чисел: не нужно копировать данные с места на место, как это делается в некоторых других языках. Но есть и обратная сторона медали. Передавая некоторому коду ссылку на изменяемый объект, мы не можем запретить этому коду изменить объект в процессе выполнения. Это в некоторых случаях затрудняет отладку кода и усложняет его чтение. Об этой особенности </w:t>
+      </w:r>
+      <w:proofErr w:type="spellStart"/>
+      <w:r>
+        <w:rPr>
+          <w:color w:val="FF0000"/>
+        </w:rPr>
+        <w:t>Python</w:t>
+      </w:r>
+      <w:proofErr w:type="spellEnd"/>
+      <w:r>
+        <w:rPr>
+          <w:color w:val="FF0000"/>
+        </w:rPr>
+        <w:t xml:space="preserve"> всегда нужно помнить.</w:t>
+      </w:r>
+    </w:p>
+    <w:p>
+      <w:pPr>
+        <w:ind w:left="720"/>
+        <w:contextualSpacing/>
+        <w:rPr>
+          <w:color w:val="000000" w:themeColor="text1"/>
+          <w:szCs w:val="24"/>
+        </w:rPr>
+      </w:pPr>
+    </w:p>
+    <w:p>
+      <w:pPr>
+        <w:ind w:left="720"/>
+        <w:contextualSpacing/>
+        <w:rPr>
+          <w:color w:val="000000" w:themeColor="text1"/>
+          <w:szCs w:val="24"/>
+        </w:rPr>
+      </w:pPr>
+      <w:r>
+        <w:rPr>
+          <w:strike/>
+          <w:color w:val="000000" w:themeColor="text1"/>
+          <w:szCs w:val="24"/>
+        </w:rPr>
+        <w:t>В</w:t>
+      </w:r>
+      <w:r>
+        <w:rPr>
+          <w:strike/>
+          <w:color w:val="000000" w:themeColor="text1"/>
+          <w:szCs w:val="24"/>
+        </w:rPr>
+        <w:t>се переменные в Питоне являются ссылками на объекты; ссылки – особый тип данных, являющийся скрытой формой указателя, который при использовании автоматически разыменовывается. Ссылка</w:t>
+      </w:r>
+      <w:r>
+        <w:rPr>
+          <w:strike/>
+          <w:color w:val="000000" w:themeColor="text1"/>
+          <w:szCs w:val="24"/>
+        </w:rPr>
+        <w:t xml:space="preserve"> не является </w:t>
+      </w:r>
+      <w:r>
+        <w:rPr>
+          <w:b/>
+          <w:strike/>
+          <w:color w:val="000000" w:themeColor="text1"/>
+          <w:szCs w:val="24"/>
+        </w:rPr>
+        <w:t>указателем</w:t>
+      </w:r>
+      <w:r>
+        <w:rPr>
+          <w:strike/>
+          <w:color w:val="000000" w:themeColor="text1"/>
+          <w:szCs w:val="24"/>
+        </w:rPr>
+        <w:t>, а просто является другим именем для объекта. Ссылка “примерно равна” указателю.</w:t>
+      </w:r>
+      <w:r>
+        <w:rPr>
+          <w:color w:val="000000" w:themeColor="text1"/>
+          <w:szCs w:val="24"/>
+        </w:rPr>
+        <w:t xml:space="preserve"> </w:t>
+      </w:r>
+    </w:p>
+    <w:p>
+      <w:pPr>
+        <w:ind w:left="720"/>
+        <w:contextualSpacing/>
+        <w:rPr>
+          <w:color w:val="00B050"/>
+          <w:szCs w:val="24"/>
+        </w:rPr>
+      </w:pPr>
+      <w:r>
+        <w:rPr>
+          <w:color w:val="00B050"/>
+          <w:szCs w:val="24"/>
+        </w:rPr>
+        <w:t xml:space="preserve">Все переменные в </w:t>
+      </w:r>
+      <w:r>
+        <w:rPr>
+          <w:color w:val="00B050"/>
+          <w:szCs w:val="24"/>
+          <w:lang w:val="en-US"/>
+        </w:rPr>
+        <w:t>Python</w:t>
+      </w:r>
+      <w:r>
+        <w:rPr>
+          <w:color w:val="00B050"/>
+          <w:szCs w:val="24"/>
+        </w:rPr>
+        <w:t xml:space="preserve"> имеют одинаковый тип – </w:t>
+      </w:r>
+      <w:r>
+        <w:rPr>
+          <w:b/>
+          <w:bCs/>
+          <w:color w:val="00B050"/>
+          <w:szCs w:val="24"/>
+        </w:rPr>
+        <w:t>ссылка</w:t>
+      </w:r>
+      <w:r>
+        <w:rPr>
+          <w:color w:val="00B050"/>
+          <w:szCs w:val="24"/>
+        </w:rPr>
+        <w:t xml:space="preserve">. </w:t>
+      </w:r>
+      <w:r>
+        <w:rPr>
+          <w:b/>
+          <w:bCs/>
+          <w:color w:val="00B050"/>
+          <w:szCs w:val="24"/>
+        </w:rPr>
+        <w:t>Ссылка</w:t>
+      </w:r>
+      <w:r>
+        <w:rPr>
+          <w:color w:val="00B050"/>
+          <w:szCs w:val="24"/>
+        </w:rPr>
+        <w:t xml:space="preserve"> – автоматически разыменовывающийся указатель.</w:t>
+      </w:r>
+      <w:r>
+        <w:rPr>
+          <w:color w:val="00B050"/>
+          <w:szCs w:val="24"/>
+        </w:rPr>
+        <w:t xml:space="preserve"> </w:t>
+      </w:r>
+      <w:proofErr w:type="gramStart"/>
+      <w:r>
+        <w:rPr>
+          <w:color w:val="00B050"/>
+          <w:szCs w:val="24"/>
+        </w:rPr>
+        <w:t>При этом,</w:t>
+      </w:r>
+      <w:proofErr w:type="gramEnd"/>
+      <w:r>
+        <w:rPr>
+          <w:color w:val="00B050"/>
+          <w:szCs w:val="24"/>
+        </w:rPr>
+        <w:t xml:space="preserve"> мы не можем напрямую получить доступ к значению этого указателя! Для этого можно воспользоваться функцией </w:t>
+      </w:r>
+      <w:proofErr w:type="gramStart"/>
+      <w:r>
+        <w:rPr>
+          <w:i/>
+          <w:iCs/>
+          <w:color w:val="00B050"/>
+          <w:szCs w:val="24"/>
+          <w:lang w:val="en-US"/>
+        </w:rPr>
+        <w:t>id</w:t>
+      </w:r>
+      <w:r>
+        <w:rPr>
+          <w:i/>
+          <w:iCs/>
+          <w:color w:val="00B050"/>
+          <w:szCs w:val="24"/>
+        </w:rPr>
+        <w:t>(</w:t>
+      </w:r>
+      <w:proofErr w:type="spellStart"/>
+      <w:proofErr w:type="gramEnd"/>
+      <w:r>
+        <w:rPr>
+          <w:color w:val="00B050"/>
+          <w:szCs w:val="24"/>
+        </w:rPr>
+        <w:t>имя_объекта</w:t>
+      </w:r>
+      <w:proofErr w:type="spellEnd"/>
+      <w:r>
+        <w:rPr>
+          <w:i/>
+          <w:iCs/>
+          <w:color w:val="00B050"/>
+          <w:szCs w:val="24"/>
+        </w:rPr>
+        <w:t xml:space="preserve"> или </w:t>
+      </w:r>
+      <w:r>
+        <w:rPr>
+          <w:color w:val="00B050"/>
+          <w:szCs w:val="24"/>
+        </w:rPr>
+        <w:t>ссылка на него</w:t>
+      </w:r>
+      <w:r>
+        <w:rPr>
+          <w:i/>
+          <w:iCs/>
+          <w:color w:val="00B050"/>
+          <w:szCs w:val="24"/>
+        </w:rPr>
+        <w:t>)</w:t>
+      </w:r>
+      <w:r>
+        <w:rPr>
+          <w:color w:val="00B050"/>
+          <w:szCs w:val="24"/>
+        </w:rPr>
+        <w:t>:</w:t>
+      </w:r>
+    </w:p>
+    <w:p>
+      <w:pPr>
+        <w:ind w:left="720"/>
+        <w:contextualSpacing/>
+        <w:rPr>
+          <w:color w:val="00B050"/>
+          <w:szCs w:val="24"/>
+        </w:rPr>
+      </w:pPr>
+      <w:r>
+        <w:rPr>
+          <w:noProof/>
+          <w:color w:val="00B050"/>
+          <w:szCs w:val="24"/>
+        </w:rPr>
+        <w:drawing>
+          <wp:inline distT="0" distB="0" distL="0" distR="0" wp14:anchorId="2DD01E33" wp14:editId="1BE40381">
+            <wp:extent cx="4832557" cy="2090058"/>
+            <wp:effectExtent l="0" t="0" r="6350" b="5715"/>
+            <wp:docPr id="1" name="Рисунок 1" descr="Изображение выглядит как текст&#10;&#10;Автоматически созданное описание"/>
+            <wp:cNvGraphicFramePr>
+              <a:graphicFrameLocks xmlns:a="http://schemas.openxmlformats.org/drawingml/2006/main" noChangeAspect="1"/>
+            </wp:cNvGraphicFramePr>
+            <a:graphic xmlns:a="http://schemas.openxmlformats.org/drawingml/2006/main">
+              <a:graphicData uri="http://schemas.openxmlformats.org/drawingml/2006/picture">
+                <pic:pic xmlns:pic="http://schemas.openxmlformats.org/drawingml/2006/picture">
+                  <pic:nvPicPr>
+                    <pic:cNvPr id="1" name="Рисунок 1" descr="Изображение выглядит как текст&#10;&#10;Автоматически созданное описание"/>
+                    <pic:cNvPicPr/>
+                  </pic:nvPicPr>
+                  <pic:blipFill>
+                    <a:blip r:embed="rId6">
+                      <a:extLst>
+                        <a:ext uri="{28A0092B-C50C-407E-A947-70E740481C1C}">
+                          <a14:useLocalDpi xmlns:a14="http://schemas.microsoft.com/office/drawing/2010/main" val="0"/>
+                        </a:ext>
+                      </a:extLst>
+                    </a:blip>
+                    <a:stretch>
+                      <a:fillRect/>
+                    </a:stretch>
+                  </pic:blipFill>
+                  <pic:spPr>
+                    <a:xfrm>
+                      <a:off x="0" y="0"/>
+                      <a:ext cx="4858579" cy="2101312"/>
+                    </a:xfrm>
+                    <a:prstGeom prst="rect">
+                      <a:avLst/>
+                    </a:prstGeom>
+                  </pic:spPr>
+                </pic:pic>
+              </a:graphicData>
+            </a:graphic>
+          </wp:inline>
+        </w:drawing>
+      </w:r>
+    </w:p>
+    <w:p>
+      <w:pPr>
+        <w:ind w:left="720"/>
+        <w:contextualSpacing/>
+        <w:rPr>
+          <w:color w:val="00B050"/>
+          <w:szCs w:val="24"/>
+        </w:rPr>
+      </w:pPr>
+    </w:p>
+    <w:p>
+      <w:pPr>
+        <w:ind w:left="720"/>
+        <w:contextualSpacing/>
+        <w:rPr>
+          <w:color w:val="000000" w:themeColor="text1"/>
+          <w:szCs w:val="24"/>
+        </w:rPr>
+      </w:pPr>
+      <w:r>
+        <w:rPr>
+          <w:color w:val="000000" w:themeColor="text1"/>
+          <w:szCs w:val="24"/>
+        </w:rPr>
+        <w:br/>
+      </w:r>
+      <w:r>
+        <w:rPr>
+          <w:color w:val="000000" w:themeColor="text1"/>
+          <w:szCs w:val="24"/>
+        </w:rPr>
+        <w:t>З</w:t>
+      </w:r>
+      <w:r>
+        <w:rPr>
+          <w:color w:val="000000" w:themeColor="text1"/>
+          <w:szCs w:val="24"/>
+        </w:rPr>
+        <w:t xml:space="preserve">апись </w:t>
+      </w:r>
+      <w:r>
+        <w:rPr>
+          <w:color w:val="000000" w:themeColor="text1"/>
+          <w:szCs w:val="24"/>
+        </w:rPr>
+        <w:br/>
+      </w:r>
+      <w:r>
+        <w:rPr>
+          <w:color w:val="000000" w:themeColor="text1"/>
+          <w:szCs w:val="24"/>
+        </w:rPr>
+        <w:br/>
+        <w:t xml:space="preserve">a = b </w:t>
+      </w:r>
+      <w:r>
+        <w:rPr>
+          <w:color w:val="000000" w:themeColor="text1"/>
+          <w:szCs w:val="24"/>
+        </w:rPr>
+        <w:br/>
+      </w:r>
+      <w:r>
+        <w:rPr>
+          <w:color w:val="000000" w:themeColor="text1"/>
+          <w:szCs w:val="24"/>
+        </w:rPr>
+        <w:br/>
+        <w:t>означает "</w:t>
+      </w:r>
+      <w:r>
+        <w:rPr>
+          <w:b/>
+          <w:color w:val="000000" w:themeColor="text1"/>
+          <w:szCs w:val="24"/>
+        </w:rPr>
+        <w:t>в переменную a скопировать ссылку из переменной b</w:t>
+      </w:r>
+      <w:r>
+        <w:rPr>
+          <w:color w:val="000000" w:themeColor="text1"/>
+          <w:szCs w:val="24"/>
+        </w:rPr>
+        <w:t>". Присваивание и разыменование ссылок производится автоматически. Каждый объект в Питоне хранит счетчик ссылок, и при таком копировании ссылки этот счетчик увеличивается. Счетчик же ссылок того объекта, на который переменная a указывала раньше - уменьшается. Когда счетчик достигает 0, объект считается неиспользуемым - память объекта освобождается.</w:t>
+      </w:r>
+    </w:p>
+    <w:p>
+      <w:pPr>
+        <w:rPr>
+          <w:color w:val="000000" w:themeColor="text1"/>
+          <w:szCs w:val="24"/>
+        </w:rPr>
+      </w:pPr>
+      <w:r>
+        <w:rPr>
+          <w:color w:val="000000" w:themeColor="text1"/>
+          <w:szCs w:val="24"/>
+        </w:rPr>
+        <w:br/>
+      </w:r>
+      <w:r>
+        <w:rPr>
+          <w:color w:val="000000" w:themeColor="text1"/>
+          <w:szCs w:val="24"/>
+        </w:rPr>
+        <w:tab/>
+        <w:t xml:space="preserve">Откройте </w:t>
+      </w:r>
+      <w:proofErr w:type="spellStart"/>
+      <w:r>
+        <w:rPr>
+          <w:color w:val="000000" w:themeColor="text1"/>
+          <w:szCs w:val="24"/>
+        </w:rPr>
+        <w:t>gedit</w:t>
+      </w:r>
+      <w:proofErr w:type="spellEnd"/>
+      <w:r>
+        <w:rPr>
+          <w:color w:val="000000" w:themeColor="text1"/>
+          <w:szCs w:val="24"/>
+        </w:rPr>
+        <w:t xml:space="preserve"> или </w:t>
+      </w:r>
+      <w:proofErr w:type="spellStart"/>
+      <w:r>
+        <w:rPr>
+          <w:color w:val="000000" w:themeColor="text1"/>
+          <w:szCs w:val="24"/>
+        </w:rPr>
+        <w:t>vim</w:t>
+      </w:r>
+      <w:proofErr w:type="spellEnd"/>
+      <w:r>
+        <w:rPr>
+          <w:color w:val="000000" w:themeColor="text1"/>
+          <w:szCs w:val="24"/>
+        </w:rPr>
+        <w:t xml:space="preserve"> соответствующей командой в терминале. Введите:</w:t>
+      </w:r>
+      <w:r>
+        <w:rPr>
+          <w:color w:val="000000" w:themeColor="text1"/>
+          <w:szCs w:val="24"/>
+        </w:rPr>
+        <w:br/>
+      </w:r>
+      <w:r>
+        <w:rPr>
+          <w:color w:val="000000" w:themeColor="text1"/>
+          <w:szCs w:val="24"/>
+        </w:rPr>
+        <w:br/>
+      </w:r>
+      <w:r>
+        <w:rPr>
+          <w:color w:val="000000" w:themeColor="text1"/>
+          <w:szCs w:val="24"/>
+        </w:rPr>
+        <w:tab/>
+        <w:t xml:space="preserve">v0 = 5 </w:t>
+      </w:r>
+      <w:r>
+        <w:rPr>
+          <w:color w:val="000000" w:themeColor="text1"/>
+          <w:szCs w:val="24"/>
+        </w:rPr>
+        <w:br/>
+      </w:r>
+      <w:r>
+        <w:rPr>
+          <w:color w:val="000000" w:themeColor="text1"/>
+          <w:szCs w:val="24"/>
+        </w:rPr>
+        <w:tab/>
+        <w:t>g = 9.81</w:t>
+      </w:r>
+      <w:r>
+        <w:rPr>
+          <w:color w:val="000000" w:themeColor="text1"/>
+          <w:szCs w:val="24"/>
+        </w:rPr>
+        <w:br/>
+      </w:r>
+      <w:r>
+        <w:rPr>
+          <w:color w:val="000000" w:themeColor="text1"/>
+          <w:szCs w:val="24"/>
+        </w:rPr>
+        <w:lastRenderedPageBreak/>
+        <w:t xml:space="preserve"> </w:t>
+      </w:r>
+      <w:r>
+        <w:rPr>
+          <w:color w:val="000000" w:themeColor="text1"/>
+          <w:szCs w:val="24"/>
+        </w:rPr>
+        <w:tab/>
+        <w:t xml:space="preserve">t = 0.6 </w:t>
+      </w:r>
+      <w:r>
+        <w:rPr>
+          <w:color w:val="000000" w:themeColor="text1"/>
+          <w:szCs w:val="24"/>
+        </w:rPr>
+        <w:br/>
+      </w:r>
+      <w:r>
+        <w:rPr>
+          <w:color w:val="000000" w:themeColor="text1"/>
+          <w:szCs w:val="24"/>
+        </w:rPr>
+        <w:tab/>
+        <w:t xml:space="preserve">y = v0*t - 0.5*g*t**2 </w:t>
+      </w:r>
+      <w:r>
+        <w:rPr>
+          <w:color w:val="000000" w:themeColor="text1"/>
+          <w:szCs w:val="24"/>
+        </w:rPr>
+        <w:br/>
+      </w:r>
+      <w:r>
+        <w:rPr>
+          <w:color w:val="000000" w:themeColor="text1"/>
+          <w:szCs w:val="24"/>
+        </w:rPr>
+        <w:tab/>
+      </w:r>
+      <w:proofErr w:type="spellStart"/>
+      <w:r>
+        <w:rPr>
+          <w:color w:val="000000" w:themeColor="text1"/>
+          <w:szCs w:val="24"/>
+        </w:rPr>
+        <w:t>print</w:t>
+      </w:r>
+      <w:proofErr w:type="spellEnd"/>
+      <w:r>
+        <w:rPr>
+          <w:color w:val="000000" w:themeColor="text1"/>
+          <w:szCs w:val="24"/>
+        </w:rPr>
+        <w:t xml:space="preserve"> y</w:t>
+      </w:r>
+      <w:r>
+        <w:rPr>
+          <w:color w:val="000000" w:themeColor="text1"/>
+          <w:szCs w:val="24"/>
+        </w:rPr>
+        <w:br/>
+      </w:r>
+      <w:r>
+        <w:rPr>
+          <w:color w:val="000000" w:themeColor="text1"/>
+          <w:szCs w:val="24"/>
+        </w:rPr>
+        <w:br/>
+        <w:t xml:space="preserve">Именование переменных. </w:t>
+      </w:r>
+      <w:r>
+        <w:rPr>
+          <w:color w:val="000000" w:themeColor="text1"/>
+          <w:szCs w:val="24"/>
+        </w:rPr>
+        <w:br/>
+        <w:t>Способы написания составных имен переменных</w:t>
+      </w:r>
+    </w:p>
+    <w:p>
+      <w:pPr>
+        <w:ind w:left="1440" w:firstLine="720"/>
+        <w:rPr>
+          <w:color w:val="000000" w:themeColor="text1"/>
+          <w:szCs w:val="24"/>
+          <w:lang w:val="en-US"/>
+        </w:rPr>
+      </w:pPr>
+      <w:r>
+        <w:rPr>
+          <w:color w:val="000000" w:themeColor="text1"/>
+          <w:szCs w:val="24"/>
+        </w:rPr>
+        <w:t xml:space="preserve">- </w:t>
+      </w:r>
+      <w:r>
+        <w:rPr>
+          <w:b/>
+          <w:color w:val="000000" w:themeColor="text1"/>
+          <w:szCs w:val="24"/>
+        </w:rPr>
+        <w:t>Использование “_”</w:t>
+      </w:r>
+      <w:r>
+        <w:rPr>
+          <w:color w:val="000000" w:themeColor="text1"/>
+          <w:szCs w:val="24"/>
+        </w:rPr>
+        <w:t>.</w:t>
+      </w:r>
+      <w:r>
+        <w:rPr>
+          <w:color w:val="000000" w:themeColor="text1"/>
+          <w:szCs w:val="24"/>
+        </w:rPr>
+        <w:br/>
+      </w:r>
+      <w:r>
+        <w:rPr>
+          <w:color w:val="000000" w:themeColor="text1"/>
+          <w:szCs w:val="24"/>
+        </w:rPr>
+        <w:tab/>
+        <w:t xml:space="preserve">- </w:t>
+      </w:r>
+      <w:proofErr w:type="spellStart"/>
+      <w:r>
+        <w:rPr>
+          <w:b/>
+          <w:color w:val="000000" w:themeColor="text1"/>
+          <w:szCs w:val="24"/>
+        </w:rPr>
+        <w:t>CamelCase</w:t>
+      </w:r>
+      <w:proofErr w:type="spellEnd"/>
+      <w:r>
+        <w:rPr>
+          <w:b/>
+          <w:color w:val="000000" w:themeColor="text1"/>
+          <w:szCs w:val="24"/>
+        </w:rPr>
+        <w:t xml:space="preserve"> (“верблюжий регистр”)</w:t>
+      </w:r>
+      <w:r>
+        <w:rPr>
+          <w:color w:val="000000" w:themeColor="text1"/>
+          <w:szCs w:val="24"/>
+        </w:rPr>
+        <w:t xml:space="preserve"> - стиль написания составных имен переменных, при котором несколько слов пишутся слитно без пробелов, при этом каждое слово пишется с заглавной буквы.</w:t>
+      </w:r>
+      <w:r>
+        <w:rPr>
+          <w:color w:val="000000" w:themeColor="text1"/>
+          <w:szCs w:val="24"/>
+        </w:rPr>
+        <w:br/>
+      </w:r>
+      <w:r>
+        <w:rPr>
+          <w:color w:val="000000" w:themeColor="text1"/>
+          <w:szCs w:val="24"/>
+        </w:rPr>
+        <w:br/>
+      </w:r>
+      <w:r>
+        <w:rPr>
+          <w:color w:val="000000" w:themeColor="text1"/>
+          <w:szCs w:val="24"/>
+        </w:rPr>
+        <w:tab/>
+      </w:r>
+      <w:proofErr w:type="spellStart"/>
+      <w:r>
+        <w:rPr>
+          <w:color w:val="000000" w:themeColor="text1"/>
+          <w:szCs w:val="24"/>
+          <w:lang w:val="en-US"/>
+        </w:rPr>
+        <w:t>initial_velocity</w:t>
+      </w:r>
+      <w:proofErr w:type="spellEnd"/>
+      <w:r>
+        <w:rPr>
+          <w:color w:val="000000" w:themeColor="text1"/>
+          <w:szCs w:val="24"/>
+          <w:lang w:val="en-US"/>
+        </w:rPr>
+        <w:t xml:space="preserve"> = 5 </w:t>
+      </w:r>
+      <w:r>
+        <w:rPr>
+          <w:color w:val="000000" w:themeColor="text1"/>
+          <w:szCs w:val="24"/>
+          <w:lang w:val="en-US"/>
+        </w:rPr>
+        <w:br/>
+      </w:r>
+      <w:r>
+        <w:rPr>
+          <w:color w:val="000000" w:themeColor="text1"/>
+          <w:szCs w:val="24"/>
+          <w:lang w:val="en-US"/>
+        </w:rPr>
+        <w:tab/>
+      </w:r>
+      <w:proofErr w:type="spellStart"/>
+      <w:r>
+        <w:rPr>
+          <w:color w:val="000000" w:themeColor="text1"/>
+          <w:szCs w:val="24"/>
+          <w:lang w:val="en-US"/>
+        </w:rPr>
+        <w:t>acceleration_of_gravity</w:t>
+      </w:r>
+      <w:proofErr w:type="spellEnd"/>
+      <w:r>
+        <w:rPr>
+          <w:color w:val="000000" w:themeColor="text1"/>
+          <w:szCs w:val="24"/>
+          <w:lang w:val="en-US"/>
+        </w:rPr>
+        <w:t xml:space="preserve"> = 9.81 </w:t>
+      </w:r>
+      <w:r>
+        <w:rPr>
+          <w:color w:val="000000" w:themeColor="text1"/>
+          <w:szCs w:val="24"/>
+          <w:lang w:val="en-US"/>
+        </w:rPr>
+        <w:br/>
+      </w:r>
+      <w:r>
+        <w:rPr>
+          <w:color w:val="000000" w:themeColor="text1"/>
+          <w:szCs w:val="24"/>
+          <w:lang w:val="en-US"/>
+        </w:rPr>
+        <w:tab/>
+        <w:t xml:space="preserve">TIME = 0.6 </w:t>
+      </w:r>
+      <w:r>
+        <w:rPr>
+          <w:color w:val="000000" w:themeColor="text1"/>
+          <w:szCs w:val="24"/>
+          <w:lang w:val="en-US"/>
+        </w:rPr>
+        <w:br/>
+      </w:r>
+      <w:r>
+        <w:rPr>
+          <w:color w:val="000000" w:themeColor="text1"/>
+          <w:szCs w:val="24"/>
+          <w:lang w:val="en-US"/>
+        </w:rPr>
+        <w:tab/>
+      </w:r>
+      <w:proofErr w:type="spellStart"/>
+      <w:r>
+        <w:rPr>
+          <w:color w:val="000000" w:themeColor="text1"/>
+          <w:szCs w:val="24"/>
+          <w:lang w:val="en-US"/>
+        </w:rPr>
+        <w:t>VerticalPositionOfBall</w:t>
+      </w:r>
+      <w:proofErr w:type="spellEnd"/>
+      <w:r>
+        <w:rPr>
+          <w:color w:val="000000" w:themeColor="text1"/>
+          <w:szCs w:val="24"/>
+          <w:lang w:val="en-US"/>
+        </w:rPr>
+        <w:t xml:space="preserve"> = </w:t>
+      </w:r>
+      <w:proofErr w:type="spellStart"/>
+      <w:r>
+        <w:rPr>
+          <w:color w:val="000000" w:themeColor="text1"/>
+          <w:szCs w:val="24"/>
+          <w:lang w:val="en-US"/>
+        </w:rPr>
+        <w:t>initial_velocity</w:t>
+      </w:r>
+      <w:proofErr w:type="spellEnd"/>
+      <w:r>
+        <w:rPr>
+          <w:color w:val="000000" w:themeColor="text1"/>
+          <w:szCs w:val="24"/>
+          <w:lang w:val="en-US"/>
+        </w:rPr>
+        <w:t>*TIME - \ 0.5*</w:t>
+      </w:r>
+      <w:proofErr w:type="spellStart"/>
+      <w:r>
+        <w:rPr>
+          <w:color w:val="000000" w:themeColor="text1"/>
+          <w:szCs w:val="24"/>
+          <w:lang w:val="en-US"/>
+        </w:rPr>
+        <w:t>acceleration_of_gravity</w:t>
+      </w:r>
+      <w:proofErr w:type="spellEnd"/>
+      <w:r>
+        <w:rPr>
+          <w:color w:val="000000" w:themeColor="text1"/>
+          <w:szCs w:val="24"/>
+          <w:lang w:val="en-US"/>
+        </w:rPr>
+        <w:t xml:space="preserve">*TIME**2 </w:t>
+      </w:r>
+      <w:r>
+        <w:rPr>
+          <w:color w:val="000000" w:themeColor="text1"/>
+          <w:szCs w:val="24"/>
+          <w:lang w:val="en-US"/>
+        </w:rPr>
+        <w:br/>
+        <w:t xml:space="preserve">print </w:t>
+      </w:r>
+      <w:proofErr w:type="spellStart"/>
+      <w:r>
+        <w:rPr>
+          <w:color w:val="000000" w:themeColor="text1"/>
+          <w:szCs w:val="24"/>
+          <w:lang w:val="en-US"/>
+        </w:rPr>
+        <w:t>VerticalPositionOfBall</w:t>
+      </w:r>
+      <w:proofErr w:type="spellEnd"/>
+    </w:p>
+    <w:p>
+      <w:pPr>
+        <w:ind w:firstLine="720"/>
+        <w:rPr>
+          <w:color w:val="000000" w:themeColor="text1"/>
+          <w:szCs w:val="24"/>
+        </w:rPr>
+      </w:pPr>
+      <w:r>
+        <w:rPr>
+          <w:color w:val="000000" w:themeColor="text1"/>
+          <w:szCs w:val="24"/>
+          <w:lang w:val="en-US"/>
+        </w:rPr>
+        <w:br/>
+      </w:r>
+      <w:r>
+        <w:rPr>
+          <w:color w:val="000000" w:themeColor="text1"/>
+          <w:szCs w:val="24"/>
+          <w:lang w:val="en-US"/>
+        </w:rPr>
+        <w:tab/>
+      </w:r>
+      <w:r>
+        <w:rPr>
+          <w:color w:val="000000" w:themeColor="text1"/>
+          <w:szCs w:val="24"/>
+        </w:rPr>
+        <w:t>Используйте тот стиль, который вам удобен.</w:t>
+      </w:r>
+      <w:r>
+        <w:rPr>
+          <w:color w:val="000000" w:themeColor="text1"/>
+          <w:szCs w:val="24"/>
+        </w:rPr>
+        <w:br/>
+      </w:r>
+      <w:r>
+        <w:rPr>
+          <w:color w:val="000000" w:themeColor="text1"/>
+          <w:szCs w:val="24"/>
+        </w:rPr>
+        <w:br/>
+      </w:r>
+      <w:r>
+        <w:rPr>
+          <w:color w:val="000000" w:themeColor="text1"/>
+          <w:szCs w:val="24"/>
+        </w:rPr>
+        <w:tab/>
+        <w:t xml:space="preserve">Символ переноса на новую строку: </w:t>
+      </w:r>
+      <w:r>
+        <w:rPr>
+          <w:b/>
+          <w:color w:val="000000" w:themeColor="text1"/>
+          <w:szCs w:val="24"/>
+        </w:rPr>
+        <w:t>“\”</w:t>
+      </w:r>
+      <w:r>
+        <w:rPr>
+          <w:color w:val="000000" w:themeColor="text1"/>
+          <w:szCs w:val="24"/>
+        </w:rPr>
+        <w:t>.</w:t>
+      </w:r>
+    </w:p>
+    <w:p>
+      <w:pPr>
+        <w:ind w:firstLine="720"/>
+        <w:rPr>
+          <w:color w:val="000000" w:themeColor="text1"/>
+          <w:szCs w:val="24"/>
+        </w:rPr>
+      </w:pPr>
+      <w:r>
+        <w:rPr>
+          <w:color w:val="000000" w:themeColor="text1"/>
+          <w:szCs w:val="24"/>
+        </w:rPr>
+        <w:t xml:space="preserve">Желательно писать по одному выражению на строке. Если хотите вывести более одного - </w:t>
+      </w:r>
+      <w:proofErr w:type="gramStart"/>
+      <w:r>
+        <w:rPr>
+          <w:color w:val="000000" w:themeColor="text1"/>
+          <w:szCs w:val="24"/>
+        </w:rPr>
+        <w:t xml:space="preserve">ставится </w:t>
+      </w:r>
+      <w:r>
+        <w:rPr>
+          <w:b/>
+          <w:color w:val="000000" w:themeColor="text1"/>
+          <w:szCs w:val="24"/>
+        </w:rPr>
+        <w:t>”</w:t>
+      </w:r>
+      <w:proofErr w:type="gramEnd"/>
+      <w:r>
+        <w:rPr>
+          <w:b/>
+          <w:color w:val="000000" w:themeColor="text1"/>
+          <w:szCs w:val="24"/>
+        </w:rPr>
+        <w:t>;”</w:t>
+      </w:r>
+      <w:r>
+        <w:rPr>
+          <w:color w:val="000000" w:themeColor="text1"/>
+          <w:szCs w:val="24"/>
+        </w:rPr>
+        <w:t>.  Делать подобным образом не рекомендуется, потому что это снижает читабельность программы.</w:t>
+      </w:r>
+      <w:r>
+        <w:rPr>
+          <w:color w:val="000000" w:themeColor="text1"/>
+          <w:szCs w:val="24"/>
+        </w:rPr>
+        <w:br/>
+      </w:r>
+    </w:p>
+    <w:p>
+      <w:pPr>
+        <w:numPr>
+          <w:ilvl w:val="0"/>
+          <w:numId w:val="8"/>
+        </w:numPr>
+        <w:ind w:hanging="360"/>
+        <w:contextualSpacing/>
+        <w:rPr>
           <w:color w:val="000000" w:themeColor="text1"/>
           <w:szCs w:val="24"/>
           <w:lang w:val="en-US"/>
@@ -3335,7 +4336,6 @@
           <w:color w:val="000000" w:themeColor="text1"/>
           <w:szCs w:val="24"/>
         </w:rPr>
-        <w:lastRenderedPageBreak/>
         <w:t>Совет по стилю:</w:t>
       </w:r>
       <w:r>
@@ -3408,6 +4408,7 @@
         <w:t xml:space="preserve">a = 2+1j; </w:t>
       </w:r>
       <w:proofErr w:type="spellStart"/>
+      <w:proofErr w:type="gramStart"/>
       <w:r>
         <w:rPr>
           <w:color w:val="000000" w:themeColor="text1"/>
@@ -3416,6 +4417,7 @@
         <w:t>a.real</w:t>
       </w:r>
       <w:proofErr w:type="spellEnd"/>
+      <w:proofErr w:type="gramEnd"/>
       <w:r>
         <w:rPr>
           <w:color w:val="000000" w:themeColor="text1"/>
@@ -3486,7 +4488,27 @@
           <w:szCs w:val="24"/>
           <w:lang w:val="en-US"/>
         </w:rPr>
-        <w:t>: a = ‘string’; a = “string”; a = ‘’’string’’’; a + b; a[0:3]; a[:3]; a[-1];</w:t>
+        <w:t xml:space="preserve">: a = ‘string’; a = “string”; a = ‘’’string’’’; a + b; </w:t>
+      </w:r>
+      <w:proofErr w:type="gramStart"/>
+      <w:r>
+        <w:rPr>
+          <w:b/>
+          <w:color w:val="000000" w:themeColor="text1"/>
+          <w:szCs w:val="24"/>
+          <w:lang w:val="en-US"/>
+        </w:rPr>
+        <w:t>a[</w:t>
+      </w:r>
+      <w:proofErr w:type="gramEnd"/>
+      <w:r>
+        <w:rPr>
+          <w:b/>
+          <w:color w:val="000000" w:themeColor="text1"/>
+          <w:szCs w:val="24"/>
+          <w:lang w:val="en-US"/>
+        </w:rPr>
+        <w:t>0:3]; a[:3]; a[-1];</w:t>
       </w:r>
     </w:p>
     <w:p>
@@ -3508,6 +4530,7 @@
           <w:color w:val="000000" w:themeColor="text1"/>
           <w:szCs w:val="24"/>
         </w:rPr>
+        <w:lastRenderedPageBreak/>
         <w:t>Списки (обобщение массивов):</w:t>
       </w:r>
       <w:r>
@@ -3518,6 +4541,7 @@
         <w:t xml:space="preserve"> a = []. Могут хранить переменные различных </w:t>
       </w:r>
       <w:proofErr w:type="spellStart"/>
+      <w:proofErr w:type="gramStart"/>
       <w:r>
         <w:rPr>
           <w:color w:val="000000" w:themeColor="text1"/>
@@ -3526,6 +4550,7 @@
         <w:t>типов.Списки</w:t>
       </w:r>
       <w:proofErr w:type="spellEnd"/>
+      <w:proofErr w:type="gramEnd"/>
       <w:r>
         <w:rPr>
           <w:color w:val="000000" w:themeColor="text1"/>
@@ -3549,7 +4574,7 @@
         </w:rPr>
         <w:t xml:space="preserve"> - упорядоченные изменяемые коллекции объектов произвольных типов (почти как массив, но типы могут отличаться). Чтобы использовать списки, их нужно создать. Создать список можно несколькими способами. Например, можно обработать любой итерируемый объект (например, </w:t>
       </w:r>
-      <w:hyperlink r:id="rId5">
+      <w:hyperlink r:id="rId7">
         <w:r>
           <w:rPr>
             <w:color w:val="000000" w:themeColor="text1"/>
@@ -3667,7 +4692,23 @@
           <w:color w:val="000000" w:themeColor="text1"/>
           <w:szCs w:val="24"/>
         </w:rPr>
-        <w:t>&gt;&gt;&gt; s = []  # Пустой список</w:t>
+        <w:t xml:space="preserve">&gt;&gt;&gt; s = </w:t>
+      </w:r>
+      <w:proofErr w:type="gramStart"/>
+      <w:r>
+        <w:rPr>
+          <w:color w:val="000000" w:themeColor="text1"/>
+          <w:szCs w:val="24"/>
+        </w:rPr>
+        <w:t>[]  #</w:t>
+      </w:r>
+      <w:proofErr w:type="gramEnd"/>
+      <w:r>
+        <w:rPr>
+          <w:color w:val="000000" w:themeColor="text1"/>
+          <w:szCs w:val="24"/>
+        </w:rPr>
+        <w:t xml:space="preserve"> Пустой список</w:t>
       </w:r>
       <w:r>
         <w:rPr>
@@ -3828,7 +4869,7 @@
         </w:rPr>
         <w:t xml:space="preserve">Создать создали, теперь нужно со списком что-то делать. Для списков доступны основные </w:t>
       </w:r>
-      <w:hyperlink r:id="rId6">
+      <w:hyperlink r:id="rId8">
         <w:r>
           <w:rPr>
             <w:color w:val="000000" w:themeColor="text1"/>
@@ -3975,6 +5016,7 @@
               </w:rPr>
             </w:pPr>
             <w:proofErr w:type="spellStart"/>
+            <w:proofErr w:type="gramStart"/>
             <w:r>
               <w:rPr>
                 <w:color w:val="000000" w:themeColor="text1"/>
@@ -3983,6 +5025,7 @@
               <w:t>list.append</w:t>
             </w:r>
             <w:proofErr w:type="spellEnd"/>
+            <w:proofErr w:type="gramEnd"/>
             <w:r>
               <w:rPr>
                 <w:color w:val="000000" w:themeColor="text1"/>
@@ -4048,6 +5091,7 @@
               </w:rPr>
             </w:pPr>
             <w:proofErr w:type="spellStart"/>
+            <w:proofErr w:type="gramStart"/>
             <w:r>
               <w:rPr>
                 <w:color w:val="000000" w:themeColor="text1"/>
@@ -4056,6 +5100,7 @@
               <w:t>list.extend</w:t>
             </w:r>
             <w:proofErr w:type="spellEnd"/>
+            <w:proofErr w:type="gramEnd"/>
             <w:r>
               <w:rPr>
                 <w:color w:val="000000" w:themeColor="text1"/>
@@ -4137,6 +5182,7 @@
               </w:rPr>
             </w:pPr>
             <w:proofErr w:type="spellStart"/>
+            <w:proofErr w:type="gramStart"/>
             <w:r>
               <w:rPr>
                 <w:color w:val="000000" w:themeColor="text1"/>
@@ -4145,6 +5191,7 @@
               <w:t>list.insert</w:t>
             </w:r>
             <w:proofErr w:type="spellEnd"/>
+            <w:proofErr w:type="gramEnd"/>
             <w:r>
               <w:rPr>
                 <w:color w:val="000000" w:themeColor="text1"/>
@@ -4226,6 +5273,7 @@
               </w:rPr>
             </w:pPr>
             <w:proofErr w:type="spellStart"/>
+            <w:proofErr w:type="gramStart"/>
             <w:r>
               <w:rPr>
                 <w:color w:val="000000" w:themeColor="text1"/>
@@ -4234,6 +5282,7 @@
               <w:t>list.remove</w:t>
             </w:r>
             <w:proofErr w:type="spellEnd"/>
+            <w:proofErr w:type="gramEnd"/>
             <w:r>
               <w:rPr>
                 <w:color w:val="000000" w:themeColor="text1"/>
@@ -4389,16 +5438,17 @@
               </w:rPr>
             </w:pPr>
             <w:proofErr w:type="spellStart"/>
+            <w:proofErr w:type="gramStart"/>
             <w:r>
               <w:rPr>
                 <w:color w:val="000000" w:themeColor="text1"/>
                 <w:szCs w:val="24"/>
                 <w:lang w:val="en-US"/>
               </w:rPr>
-              <w:lastRenderedPageBreak/>
               <w:t>list.index</w:t>
             </w:r>
             <w:proofErr w:type="spellEnd"/>
+            <w:proofErr w:type="gramEnd"/>
             <w:r>
               <w:rPr>
                 <w:color w:val="000000" w:themeColor="text1"/>
@@ -4497,6 +5547,7 @@
               </w:rPr>
             </w:pPr>
             <w:proofErr w:type="spellStart"/>
+            <w:proofErr w:type="gramStart"/>
             <w:r>
               <w:rPr>
                 <w:color w:val="000000" w:themeColor="text1"/>
@@ -4505,6 +5556,7 @@
               <w:t>list.count</w:t>
             </w:r>
             <w:proofErr w:type="spellEnd"/>
+            <w:proofErr w:type="gramEnd"/>
             <w:r>
               <w:rPr>
                 <w:color w:val="000000" w:themeColor="text1"/>
@@ -4570,6 +5622,7 @@
               </w:rPr>
             </w:pPr>
             <w:proofErr w:type="spellStart"/>
+            <w:proofErr w:type="gramStart"/>
             <w:r>
               <w:rPr>
                 <w:color w:val="000000" w:themeColor="text1"/>
@@ -4578,6 +5631,7 @@
               <w:t>list.reverse</w:t>
             </w:r>
             <w:proofErr w:type="spellEnd"/>
+            <w:proofErr w:type="gramEnd"/>
             <w:r>
               <w:rPr>
                 <w:color w:val="000000" w:themeColor="text1"/>
@@ -4643,6 +5697,7 @@
               </w:rPr>
             </w:pPr>
             <w:proofErr w:type="spellStart"/>
+            <w:proofErr w:type="gramStart"/>
             <w:r>
               <w:rPr>
                 <w:color w:val="000000" w:themeColor="text1"/>
@@ -4651,6 +5706,7 @@
               <w:t>list.copy</w:t>
             </w:r>
             <w:proofErr w:type="spellEnd"/>
+            <w:proofErr w:type="gramEnd"/>
             <w:r>
               <w:rPr>
                 <w:color w:val="000000" w:themeColor="text1"/>
@@ -4689,7 +5745,7 @@
               </w:rPr>
               <w:t xml:space="preserve">Поверхностная копия списка (новое в </w:t>
             </w:r>
-            <w:hyperlink r:id="rId7">
+            <w:hyperlink r:id="rId9">
               <w:proofErr w:type="spellStart"/>
               <w:r>
                 <w:rPr>
@@ -4743,6 +5799,7 @@
               </w:rPr>
             </w:pPr>
             <w:proofErr w:type="spellStart"/>
+            <w:proofErr w:type="gramStart"/>
             <w:r>
               <w:rPr>
                 <w:color w:val="000000" w:themeColor="text1"/>
@@ -4751,6 +5808,7 @@
               <w:t>list.clear</w:t>
             </w:r>
             <w:proofErr w:type="spellEnd"/>
+            <w:proofErr w:type="gramEnd"/>
             <w:r>
               <w:rPr>
                 <w:color w:val="000000" w:themeColor="text1"/>
@@ -4833,7 +5891,25 @@
           <w:szCs w:val="24"/>
         </w:rPr>
         <w:br/>
-        <w:t>Форматирование кода сдвигами (замена “{“ и “}”  в C/C++)</w:t>
+        <w:t xml:space="preserve">Форматирование кода сдвигами (замена </w:t>
+      </w:r>
+      <w:proofErr w:type="gramStart"/>
+      <w:r>
+        <w:rPr>
+          <w:b/>
+          <w:color w:val="000000" w:themeColor="text1"/>
+          <w:szCs w:val="24"/>
+        </w:rPr>
+        <w:t>“{</w:t>
+      </w:r>
+      <w:proofErr w:type="gramEnd"/>
+      <w:r>
+        <w:rPr>
+          <w:b/>
+          <w:color w:val="000000" w:themeColor="text1"/>
+          <w:szCs w:val="24"/>
+        </w:rPr>
+        <w:t>“ и “}”  в C/C++)</w:t>
       </w:r>
     </w:p>
     <w:p>
@@ -4991,7 +6067,25 @@
           <w:lang w:val="en-US"/>
         </w:rPr>
         <w:tab/>
-        <w:t xml:space="preserve">print ’list element:’, C </w:t>
+        <w:t xml:space="preserve">print ’list </w:t>
+      </w:r>
+      <w:proofErr w:type="gramStart"/>
+      <w:r>
+        <w:rPr>
+          <w:color w:val="000000" w:themeColor="text1"/>
+          <w:szCs w:val="24"/>
+          <w:lang w:val="en-US"/>
+        </w:rPr>
+        <w:t>element:’</w:t>
+      </w:r>
+      <w:proofErr w:type="gramEnd"/>
+      <w:r>
+        <w:rPr>
+          <w:color w:val="000000" w:themeColor="text1"/>
+          <w:szCs w:val="24"/>
+          <w:lang w:val="en-US"/>
+        </w:rPr>
+        <w:t xml:space="preserve">, C </w:t>
       </w:r>
       <w:r>
         <w:rPr>
@@ -5243,7 +6337,23 @@
           <w:color w:val="000000" w:themeColor="text1"/>
           <w:szCs w:val="24"/>
         </w:rPr>
-        <w:t xml:space="preserve"> - итератор, т.е. специальный объект, который используется для последовательного доступа к элементам списка.</w:t>
+        <w:t xml:space="preserve"> - итератор, </w:t>
+      </w:r>
+      <w:proofErr w:type="gramStart"/>
+      <w:r>
+        <w:rPr>
+          <w:color w:val="000000" w:themeColor="text1"/>
+          <w:szCs w:val="24"/>
+        </w:rPr>
+        <w:t>т.е.</w:t>
+      </w:r>
+      <w:proofErr w:type="gramEnd"/>
+      <w:r>
+        <w:rPr>
+          <w:color w:val="000000" w:themeColor="text1"/>
+          <w:szCs w:val="24"/>
+        </w:rPr>
+        <w:t xml:space="preserve"> специальный объект, который используется для последовательного доступа к элементам списка.</w:t>
       </w:r>
     </w:p>
     <w:p>
@@ -5638,15 +6748,23 @@
           <w:color w:val="000000" w:themeColor="text1"/>
           <w:szCs w:val="24"/>
         </w:rPr>
-        <w:t xml:space="preserve">Еще один способ создать список - это генераторы списков. Генератор списков - способ построить новый список, применяя выражение к каждому элементу </w:t>
-      </w:r>
-      <w:r>
-        <w:rPr>
-          <w:color w:val="000000" w:themeColor="text1"/>
-          <w:szCs w:val="24"/>
-        </w:rPr>
-        <w:lastRenderedPageBreak/>
-        <w:t xml:space="preserve">последовательности. Генераторы списков очень похожи на цикл </w:t>
+        <w:t xml:space="preserve">Еще один способ создать список </w:t>
+      </w:r>
+      <w:proofErr w:type="gramStart"/>
+      <w:r>
+        <w:rPr>
+          <w:color w:val="000000" w:themeColor="text1"/>
+          <w:szCs w:val="24"/>
+        </w:rPr>
+        <w:t>- это</w:t>
+      </w:r>
+      <w:proofErr w:type="gramEnd"/>
+      <w:r>
+        <w:rPr>
+          <w:color w:val="000000" w:themeColor="text1"/>
+          <w:szCs w:val="24"/>
+        </w:rPr>
+        <w:t xml:space="preserve"> генераторы списков. Генератор списков - способ построить новый список, применяя выражение к каждому элементу последовательности. Генераторы списков очень похожи на цикл </w:t>
       </w:r>
       <w:proofErr w:type="spellStart"/>
       <w:r>
@@ -5829,7 +6947,7 @@
 </file>
 
 <file path=word/numbering.xml><?xml version="1.0" encoding="utf-8"?>
-<w:numbering xmlns:wpc="http://schemas.microsoft.com/office/word/2010/wordprocessingCanvas" xmlns:cx="http://schemas.microsoft.com/office/drawing/2014/chartex" xmlns:cx1="http://schemas.microsoft.com/office/drawing/2015/9/8/chartex" xmlns:cx2="http://schemas.microsoft.com/office/drawing/2015/10/21/chartex" xmlns:cx3="http://schemas.microsoft.com/office/drawing/2016/5/9/chartex" xmlns:cx4="http://schemas.microsoft.com/office/drawing/2016/5/10/chartex" xmlns:cx5="http://schemas.microsoft.com/office/drawing/2016/5/11/chartex" xmlns:cx6="http://schemas.microsoft.com/office/drawing/2016/5/12/chartex" xmlns:cx7="http://schemas.microsoft.com/office/drawing/2016/5/13/chartex" xmlns:cx8="http://schemas.microsoft.com/office/drawing/2016/5/14/chartex" xmlns:mc="http://schemas.openxmlformats.org/markup-compatibility/2006" xmlns:aink="http://schemas.microsoft.com/office/drawing/2016/ink" xmlns:am3d="http://schemas.microsoft.com/office/drawing/2017/model3d" xmlns:o="urn:schemas-microsoft-com:office:office" xmlns:r="http://schemas.openxmlformats.org/officeDocument/2006/relationships" xmlns:m="http://schemas.openxmlformats.org/officeDocument/2006/math" xmlns:v="urn:schemas-microsoft-com:vml" xmlns:wp14="http://schemas.microsoft.com/office/word/2010/wordprocessingDrawing" xmlns:wp="http://schemas.openxmlformats.org/drawingml/2006/wordprocessingDrawing" xmlns:w10="urn:schemas-microsoft-com:office:word" xmlns:w="http://schemas.openxmlformats.org/wordprocessingml/2006/main" xmlns:w14="http://schemas.microsoft.com/office/word/2010/wordml" xmlns:w15="http://schemas.microsoft.com/office/word/2012/wordml" xmlns:w16cid="http://schemas.microsoft.com/office/word/2016/wordml/cid" xmlns:w16se="http://schemas.microsoft.com/office/word/2015/wordml/symex" xmlns:wpg="http://schemas.microsoft.com/office/word/2010/wordprocessingGroup" xmlns:wpi="http://schemas.microsoft.com/office/word/2010/wordprocessingInk" xmlns:wne="http://schemas.microsoft.com/office/word/2006/wordml" xmlns:wps="http://schemas.microsoft.com/office/word/2010/wordprocessingShape" mc:Ignorable="w14 w15 w16se w16cid wp14">
+<w:numbering xmlns:wpc="http://schemas.microsoft.com/office/word/2010/wordprocessingCanvas" xmlns:cx="http://schemas.microsoft.com/office/drawing/2014/chartex" xmlns:cx1="http://schemas.microsoft.com/office/drawing/2015/9/8/chartex" xmlns:cx2="http://schemas.microsoft.com/office/drawing/2015/10/21/chartex" xmlns:cx3="http://schemas.microsoft.com/office/drawing/2016/5/9/chartex" xmlns:cx4="http://schemas.microsoft.com/office/drawing/2016/5/10/chartex" xmlns:cx5="http://schemas.microsoft.com/office/drawing/2016/5/11/chartex" xmlns:cx6="http://schemas.microsoft.com/office/drawing/2016/5/12/chartex" xmlns:cx7="http://schemas.microsoft.com/office/drawing/2016/5/13/chartex" xmlns:cx8="http://schemas.microsoft.com/office/drawing/2016/5/14/chartex" xmlns:mc="http://schemas.openxmlformats.org/markup-compatibility/2006" xmlns:aink="http://schemas.microsoft.com/office/drawing/2016/ink" xmlns:am3d="http://schemas.microsoft.com/office/drawing/2017/model3d" xmlns:o="urn:schemas-microsoft-com:office:office" xmlns:r="http://schemas.openxmlformats.org/officeDocument/2006/relationships" xmlns:m="http://schemas.openxmlformats.org/officeDocument/2006/math" xmlns:v="urn:schemas-microsoft-com:vml" xmlns:wp14="http://schemas.microsoft.com/office/word/2010/wordprocessingDrawing" xmlns:wp="http://schemas.openxmlformats.org/drawingml/2006/wordprocessingDrawing" xmlns:w10="urn:schemas-microsoft-com:office:word" xmlns:w="http://schemas.openxmlformats.org/wordprocessingml/2006/main" xmlns:w14="http://schemas.microsoft.com/office/word/2010/wordml" xmlns:w15="http://schemas.microsoft.com/office/word/2012/wordml" xmlns:w16cex="http://schemas.microsoft.com/office/word/2018/wordml/cex" xmlns:w16cid="http://schemas.microsoft.com/office/word/2016/wordml/cid" xmlns:w16="http://schemas.microsoft.com/office/word/2018/wordml" xmlns:w16se="http://schemas.microsoft.com/office/word/2015/wordml/symex" xmlns:wpg="http://schemas.microsoft.com/office/word/2010/wordprocessingGroup" xmlns:wpi="http://schemas.microsoft.com/office/word/2010/wordprocessingInk" xmlns:wne="http://schemas.microsoft.com/office/word/2006/wordml" xmlns:wps="http://schemas.microsoft.com/office/word/2010/wordprocessingShape" mc:Ignorable="w14 w15 w16se w16cid w16 w16cex wp14">
   <w:abstractNum w:abstractNumId="0" w15:restartNumberingAfterBreak="0">
     <w:nsid w:val="05582C58"/>
     <w:multiLevelType w:val="multilevel"/>
@@ -6878,7 +7996,7 @@
 </file>
 
 <file path=word/styles.xml><?xml version="1.0" encoding="utf-8"?>
-<w:styles xmlns:mc="http://schemas.openxmlformats.org/markup-compatibility/2006" xmlns:r="http://schemas.openxmlformats.org/officeDocument/2006/relationships" xmlns:w="http://schemas.openxmlformats.org/wordprocessingml/2006/main" xmlns:w14="http://schemas.microsoft.com/office/word/2010/wordml" xmlns:w15="http://schemas.microsoft.com/office/word/2012/wordml" xmlns:w16cid="http://schemas.microsoft.com/office/word/2016/wordml/cid" xmlns:w16se="http://schemas.microsoft.com/office/word/2015/wordml/symex" mc:Ignorable="w14 w15 w16se w16cid">
+<w:styles xmlns:mc="http://schemas.openxmlformats.org/markup-compatibility/2006" xmlns:r="http://schemas.openxmlformats.org/officeDocument/2006/relationships" xmlns:w="http://schemas.openxmlformats.org/wordprocessingml/2006/main" xmlns:w14="http://schemas.microsoft.com/office/word/2010/wordml" xmlns:w15="http://schemas.microsoft.com/office/word/2012/wordml" xmlns:w16cex="http://schemas.microsoft.com/office/word/2018/wordml/cex" xmlns:w16cid="http://schemas.microsoft.com/office/word/2016/wordml/cid" xmlns:w16="http://schemas.microsoft.com/office/word/2018/wordml" xmlns:w16se="http://schemas.microsoft.com/office/word/2015/wordml/symex" mc:Ignorable="w14 w15 w16se w16cid w16 w16cex">
   <w:docDefaults>
     <w:rPrDefault>
       <w:rPr>
@@ -6888,10 +8006,10 @@
     </w:rPrDefault>
     <w:pPrDefault/>
   </w:docDefaults>
-  <w:latentStyles w:defLockedState="0" w:defUIPriority="99" w:defSemiHidden="0" w:defUnhideWhenUsed="0" w:defQFormat="0" w:count="375">
+  <w:latentStyles w:defLockedState="0" w:defUIPriority="99" w:defSemiHidden="0" w:defUnhideWhenUsed="0" w:defQFormat="0" w:count="376">
     <w:lsdException w:name="Normal" w:uiPriority="0" w:qFormat="1"/>
     <w:lsdException w:name="heading 1" w:uiPriority="0" w:qFormat="1"/>
-    <w:lsdException w:name="heading 2" w:semiHidden="1" w:uiPriority="0" w:unhideWhenUsed="1" w:qFormat="1"/>
+    <w:lsdException w:name="heading 2" w:semiHidden="1" w:uiPriority="9" w:unhideWhenUsed="1" w:qFormat="1"/>
     <w:lsdException w:name="heading 3" w:semiHidden="1" w:uiPriority="0" w:unhideWhenUsed="1" w:qFormat="1"/>
     <w:lsdException w:name="heading 4" w:semiHidden="1" w:uiPriority="0" w:unhideWhenUsed="1" w:qFormat="1"/>
     <w:lsdException w:name="heading 5" w:semiHidden="1" w:uiPriority="0" w:unhideWhenUsed="1" w:qFormat="1"/>
@@ -6994,7 +8112,6 @@
     <w:lsdException w:name="HTML Sample" w:semiHidden="1" w:unhideWhenUsed="1"/>
     <w:lsdException w:name="HTML Typewriter" w:semiHidden="1" w:unhideWhenUsed="1"/>
     <w:lsdException w:name="HTML Variable" w:semiHidden="1" w:unhideWhenUsed="1"/>
-    <w:lsdException w:name="Normal Table" w:semiHidden="1" w:unhideWhenUsed="1"/>
     <w:lsdException w:name="annotation subject" w:semiHidden="1" w:unhideWhenUsed="1"/>
     <w:lsdException w:name="No List" w:semiHidden="1" w:unhideWhenUsed="1"/>
     <w:lsdException w:name="Outline List 1" w:semiHidden="1" w:unhideWhenUsed="1"/>
@@ -7041,10 +8158,8 @@
     <w:lsdException w:name="Table Subtle 2" w:semiHidden="1" w:unhideWhenUsed="1"/>
     <w:lsdException w:name="Table Web 1" w:semiHidden="1" w:unhideWhenUsed="1"/>
     <w:lsdException w:name="Table Web 2" w:semiHidden="1" w:unhideWhenUsed="1"/>
-    <w:lsdException w:name="Table Web 3" w:semiHidden="1" w:unhideWhenUsed="1"/>
     <w:lsdException w:name="Balloon Text" w:semiHidden="1" w:unhideWhenUsed="1"/>
     <w:lsdException w:name="Table Grid" w:uiPriority="39"/>
-    <w:lsdException w:name="Table Theme" w:semiHidden="1" w:unhideWhenUsed="1"/>
     <w:lsdException w:name="Placeholder Text" w:semiHidden="1"/>
     <w:lsdException w:name="No Spacing" w:uiPriority="1" w:qFormat="1"/>
     <w:lsdException w:name="Light Shading" w:uiPriority="60"/>
@@ -7262,6 +8377,7 @@
     <w:lsdException w:name="List Table 7 Colorful Accent 6" w:uiPriority="52"/>
     <w:lsdException w:name="Mention" w:semiHidden="1" w:unhideWhenUsed="1"/>
     <w:lsdException w:name="Smart Hyperlink" w:semiHidden="1" w:unhideWhenUsed="1"/>
+    <w:lsdException w:name="Smart Link" w:semiHidden="1" w:unhideWhenUsed="1"/>
   </w:latentStyles>
   <w:style w:type="paragraph" w:default="1" w:styleId="a">
     <w:name w:val="Normal"/>
@@ -7300,6 +8416,8 @@
     <w:name w:val="heading 2"/>
     <w:basedOn w:val="a"/>
     <w:next w:val="a"/>
+    <w:link w:val="20"/>
+    <w:uiPriority w:val="9"/>
     <w:qFormat/>
     <w:rsid w:val="00405451"/>
     <w:pPr>
@@ -7550,6 +8668,67 @@
       <w:ind w:left="720"/>
       <w:contextualSpacing/>
     </w:pPr>
+  </w:style>
+  <w:style w:type="character" w:customStyle="1" w:styleId="20">
+    <w:name w:val="Заголовок 2 Знак"/>
+    <w:basedOn w:val="a0"/>
+    <w:link w:val="2"/>
+    <w:uiPriority w:val="9"/>
+    <w:rsid w:val="00A12B8D"/>
+    <w:rPr>
+      <w:b/>
+      <w:color w:val="000000"/>
+      <w:sz w:val="36"/>
+      <w:szCs w:val="36"/>
+    </w:rPr>
+  </w:style>
+  <w:style w:type="paragraph" w:styleId="aa">
+    <w:name w:val="Normal (Web)"/>
+    <w:basedOn w:val="a"/>
+    <w:uiPriority w:val="99"/>
+    <w:semiHidden/>
+    <w:unhideWhenUsed/>
+    <w:rsid w:val="00A12B8D"/>
+    <w:pPr>
+      <w:spacing w:before="100" w:beforeAutospacing="1" w:after="100" w:afterAutospacing="1" w:line="240" w:lineRule="auto"/>
+    </w:pPr>
+    <w:rPr>
+      <w:rFonts w:eastAsia="Times New Roman" w:cs="Times New Roman"/>
+      <w:color w:val="auto"/>
+      <w:szCs w:val="24"/>
+    </w:rPr>
+  </w:style>
+  <w:style w:type="character" w:styleId="ab">
+    <w:name w:val="Emphasis"/>
+    <w:basedOn w:val="a0"/>
+    <w:uiPriority w:val="20"/>
+    <w:qFormat/>
+    <w:rsid w:val="00A12B8D"/>
+    <w:rPr>
+      <w:i/>
+      <w:iCs/>
+    </w:rPr>
+  </w:style>
+  <w:style w:type="character" w:styleId="ac">
+    <w:name w:val="Hyperlink"/>
+    <w:basedOn w:val="a0"/>
+    <w:uiPriority w:val="99"/>
+    <w:unhideWhenUsed/>
+    <w:rsid w:val="009E68CD"/>
+    <w:rPr>
+      <w:color w:val="0563C1" w:themeColor="hyperlink"/>
+      <w:u w:val="single"/>
+    </w:rPr>
+  </w:style>
+  <w:style w:type="character" w:styleId="ad">
+    <w:name w:val="Unresolved Mention"/>
+    <w:basedOn w:val="a0"/>
+    <w:uiPriority w:val="99"/>
+    <w:rsid w:val="009E68CD"/>
+    <w:rPr>
+      <w:color w:val="605E5C"/>
+      <w:shd w:val="clear" w:color="auto" w:fill="E1DFDD"/>
+    </w:rPr>
   </w:style>
 </w:styles>
 </file>

</xml_diff>